<commit_message>
correct and resubmit hm01
</commit_message>
<xml_diff>
--- a/SQL_homework_01.docx
+++ b/SQL_homework_01.docx
@@ -27,54 +27,428 @@
         </w:numPr>
         <w:ind w:left="0"/>
         <w:rPr>
+          <w:rFonts w:ascii="Times New Roman" w:hAnsi="Times New Roman" w:cs="Times New Roman"/>
+          <w:b/>
+          <w:bCs/>
+        </w:rPr>
+      </w:pPr>
+      <w:r>
+        <w:rPr>
+          <w:rFonts w:ascii="Times New Roman" w:hAnsi="Times New Roman" w:cs="Times New Roman"/>
+          <w:b/>
+          <w:bCs/>
+        </w:rPr>
+        <w:t xml:space="preserve">How many different products are in each order? Which order has </w:t>
+      </w:r>
+      <w:proofErr w:type="gramStart"/>
+      <w:r>
+        <w:rPr>
+          <w:rFonts w:ascii="Times New Roman" w:hAnsi="Times New Roman" w:cs="Times New Roman"/>
+          <w:b/>
+          <w:bCs/>
+        </w:rPr>
+        <w:t>the most</w:t>
+      </w:r>
+      <w:proofErr w:type="gramEnd"/>
+      <w:r>
+        <w:rPr>
+          <w:rFonts w:ascii="Times New Roman" w:hAnsi="Times New Roman" w:cs="Times New Roman"/>
+          <w:b/>
+          <w:bCs/>
+        </w:rPr>
+        <w:t xml:space="preserve"> number of unique products?</w:t>
+      </w:r>
+    </w:p>
+    <w:p>
+      <w:pPr>
+        <w:rPr>
+          <w:rFonts w:ascii="Times New Roman" w:hAnsi="Times New Roman" w:cs="Times New Roman"/>
+        </w:rPr>
+      </w:pPr>
+      <w:r>
+        <w:rPr>
+          <w:rFonts w:ascii="Times New Roman" w:hAnsi="Times New Roman" w:cs="Times New Roman"/>
+        </w:rPr>
+        <w:t xml:space="preserve">SELECT </w:t>
+      </w:r>
+      <w:proofErr w:type="spellStart"/>
+      <w:r>
+        <w:rPr>
+          <w:rFonts w:ascii="Times New Roman" w:hAnsi="Times New Roman" w:cs="Times New Roman"/>
+        </w:rPr>
+        <w:t>OrderID</w:t>
+      </w:r>
+      <w:proofErr w:type="spellEnd"/>
+      <w:r>
+        <w:rPr>
+          <w:rFonts w:ascii="Times New Roman" w:hAnsi="Times New Roman" w:cs="Times New Roman"/>
+        </w:rPr>
+        <w:t xml:space="preserve">, </w:t>
+      </w:r>
+      <w:r>
+        <w:rPr>
+          <w:rFonts w:ascii="Times New Roman" w:hAnsi="Times New Roman" w:cs="Times New Roman"/>
+        </w:rPr>
+        <w:t>COUNT(DISTINCT(</w:t>
+      </w:r>
+      <w:proofErr w:type="spellStart"/>
+      <w:r>
+        <w:rPr>
+          <w:rFonts w:ascii="Times New Roman" w:hAnsi="Times New Roman" w:cs="Times New Roman"/>
+        </w:rPr>
+        <w:t>ProductID</w:t>
+      </w:r>
+      <w:proofErr w:type="spellEnd"/>
+      <w:r>
+        <w:rPr>
+          <w:rFonts w:ascii="Times New Roman" w:hAnsi="Times New Roman" w:cs="Times New Roman"/>
+        </w:rPr>
+        <w:t xml:space="preserve">)) as </w:t>
+      </w:r>
+      <w:proofErr w:type="spellStart"/>
+      <w:r>
+        <w:rPr>
+          <w:rFonts w:ascii="Times New Roman" w:hAnsi="Times New Roman" w:cs="Times New Roman"/>
+        </w:rPr>
+        <w:t>NUM_product</w:t>
+      </w:r>
+      <w:proofErr w:type="spellEnd"/>
+    </w:p>
+    <w:p>
+      <w:pPr>
+        <w:rPr>
+          <w:rFonts w:ascii="Times New Roman" w:hAnsi="Times New Roman" w:cs="Times New Roman"/>
+        </w:rPr>
+      </w:pPr>
+      <w:r>
+        <w:rPr>
+          <w:rFonts w:ascii="Times New Roman" w:hAnsi="Times New Roman" w:cs="Times New Roman"/>
+        </w:rPr>
+        <w:t>FROM [</w:t>
+      </w:r>
+      <w:proofErr w:type="spellStart"/>
+      <w:r>
+        <w:rPr>
+          <w:rFonts w:ascii="Times New Roman" w:hAnsi="Times New Roman" w:cs="Times New Roman"/>
+        </w:rPr>
+        <w:t>OrderDetails</w:t>
+      </w:r>
+      <w:proofErr w:type="spellEnd"/>
+      <w:r>
+        <w:rPr>
+          <w:rFonts w:ascii="Times New Roman" w:hAnsi="Times New Roman" w:cs="Times New Roman"/>
+        </w:rPr>
+        <w:t>]</w:t>
+      </w:r>
+    </w:p>
+    <w:p>
+      <w:pPr>
+        <w:rPr>
+          <w:rFonts w:ascii="Times New Roman" w:hAnsi="Times New Roman" w:cs="Times New Roman"/>
+        </w:rPr>
+      </w:pPr>
+      <w:r>
+        <w:rPr>
+          <w:rFonts w:ascii="Times New Roman" w:hAnsi="Times New Roman" w:cs="Times New Roman"/>
+        </w:rPr>
+        <w:t xml:space="preserve">Group by </w:t>
+      </w:r>
+      <w:proofErr w:type="spellStart"/>
+      <w:r>
+        <w:rPr>
+          <w:rFonts w:ascii="Times New Roman" w:hAnsi="Times New Roman" w:cs="Times New Roman"/>
+        </w:rPr>
+        <w:t>OrderID</w:t>
+      </w:r>
+      <w:proofErr w:type="spellEnd"/>
+    </w:p>
+    <w:p>
+      <w:pPr>
+        <w:rPr>
+          <w:rFonts w:ascii="Times New Roman" w:hAnsi="Times New Roman" w:cs="Times New Roman"/>
+        </w:rPr>
+      </w:pPr>
+      <w:r>
+        <w:rPr>
+          <w:rFonts w:ascii="Times New Roman" w:hAnsi="Times New Roman" w:cs="Times New Roman"/>
+        </w:rPr>
+        <w:t xml:space="preserve">Order by </w:t>
+      </w:r>
+      <w:proofErr w:type="spellStart"/>
+      <w:r>
+        <w:rPr>
+          <w:rFonts w:ascii="Times New Roman" w:hAnsi="Times New Roman" w:cs="Times New Roman"/>
+        </w:rPr>
+        <w:t>OrderID</w:t>
+      </w:r>
+      <w:proofErr w:type="spellEnd"/>
+      <w:r>
+        <w:rPr>
+          <w:rFonts w:ascii="Times New Roman" w:hAnsi="Times New Roman" w:cs="Times New Roman"/>
+        </w:rPr>
+        <w:t>, C</w:t>
+      </w:r>
+      <w:r>
+        <w:rPr>
+          <w:rFonts w:ascii="Times New Roman" w:hAnsi="Times New Roman" w:cs="Times New Roman"/>
+        </w:rPr>
+        <w:t>OUNT(DISTINCT(</w:t>
+      </w:r>
+      <w:proofErr w:type="spellStart"/>
+      <w:r>
+        <w:rPr>
+          <w:rFonts w:ascii="Times New Roman" w:hAnsi="Times New Roman" w:cs="Times New Roman"/>
+        </w:rPr>
+        <w:t>ProductID</w:t>
+      </w:r>
+      <w:proofErr w:type="spellEnd"/>
+      <w:r>
+        <w:rPr>
+          <w:rFonts w:ascii="Times New Roman" w:hAnsi="Times New Roman" w:cs="Times New Roman"/>
+        </w:rPr>
+        <w:t>)</w:t>
+      </w:r>
+      <w:r>
+        <w:rPr>
+          <w:rFonts w:ascii="Times New Roman" w:hAnsi="Times New Roman" w:cs="Times New Roman"/>
+        </w:rPr>
+        <w:t xml:space="preserve">) </w:t>
+      </w:r>
+      <w:proofErr w:type="spellStart"/>
+      <w:r>
+        <w:rPr>
+          <w:rFonts w:ascii="Times New Roman" w:hAnsi="Times New Roman" w:cs="Times New Roman"/>
+        </w:rPr>
+        <w:t>asc</w:t>
+      </w:r>
+      <w:proofErr w:type="spellEnd"/>
+      <w:r>
+        <w:rPr>
+          <w:rFonts w:ascii="Times New Roman" w:hAnsi="Times New Roman" w:cs="Times New Roman"/>
+        </w:rPr>
+        <w:t>;</w:t>
+      </w:r>
+      <w:r>
+        <w:rPr>
+          <w:rFonts w:ascii="Times New Roman" w:hAnsi="Times New Roman" w:cs="Times New Roman"/>
+        </w:rPr>
+        <w:t xml:space="preserve"> </w:t>
+      </w:r>
+    </w:p>
+    <w:p>
+      <w:pPr>
+        <w:rPr>
+          <w:rFonts w:ascii="Times New Roman" w:hAnsi="Times New Roman" w:cs="Times New Roman"/>
+        </w:rPr>
+      </w:pPr>
+      <w:r>
+        <w:rPr>
+          <w:rFonts w:ascii="Times New Roman" w:hAnsi="Times New Roman" w:cs="Times New Roman"/>
+          <w:color w:val="FF0000"/>
+        </w:rPr>
+        <w:t xml:space="preserve">## </w:t>
+      </w:r>
+      <w:r>
+        <w:rPr>
           <w:rFonts w:ascii="Times New Roman" w:hAnsi="Times New Roman" w:cs="Times New Roman" w:hint="eastAsia"/>
-          <w:b/>
-          <w:bCs/>
-        </w:rPr>
-      </w:pPr>
-      <w:r>
-        <w:rPr>
-          <w:rFonts w:ascii="Times New Roman" w:hAnsi="Times New Roman" w:cs="Times New Roman"/>
-          <w:b/>
-          <w:bCs/>
-        </w:rPr>
-        <w:t xml:space="preserve">How many different products are in each order? Which order has </w:t>
+          <w:color w:val="FF0000"/>
+        </w:rPr>
+        <w:t>或者</w:t>
+      </w:r>
+      <w:r>
+        <w:rPr>
+          <w:rFonts w:ascii="Times New Roman" w:hAnsi="Times New Roman" w:cs="Times New Roman"/>
+          <w:color w:val="FF0000"/>
+        </w:rPr>
+        <w:t>order by 1,2 desc</w:t>
+      </w:r>
+      <w:r>
+        <w:rPr>
+          <w:rFonts w:ascii="Times New Roman" w:hAnsi="Times New Roman" w:cs="Times New Roman"/>
+          <w:color w:val="FF0000"/>
+        </w:rPr>
+        <w:t xml:space="preserve"> </w:t>
+      </w:r>
+      <w:r>
+        <w:rPr>
+          <w:rFonts w:ascii="Times New Roman" w:hAnsi="Times New Roman" w:cs="Times New Roman" w:hint="eastAsia"/>
+          <w:color w:val="FF0000"/>
+        </w:rPr>
+        <w:t>第一列第二列</w:t>
+      </w:r>
+      <w:r>
+        <w:rPr>
+          <w:rFonts w:ascii="Times New Roman" w:hAnsi="Times New Roman" w:cs="Times New Roman"/>
+          <w:color w:val="FF0000"/>
+        </w:rPr>
+        <w:t>;</w:t>
+      </w:r>
+    </w:p>
+    <w:p>
+      <w:pPr>
+        <w:rPr>
+          <w:rFonts w:ascii="Times New Roman" w:hAnsi="Times New Roman" w:cs="Times New Roman"/>
+        </w:rPr>
+      </w:pPr>
+      <w:r>
+        <w:rPr>
+          <w:rFonts w:ascii="Times New Roman" w:hAnsi="Times New Roman" w:cs="Times New Roman" w:hint="eastAsia"/>
+        </w:rPr>
+        <w:t xml:space="preserve"> </w:t>
+      </w:r>
+      <w:r>
+        <w:rPr>
+          <w:rFonts w:ascii="Times New Roman" w:hAnsi="Times New Roman" w:cs="Times New Roman"/>
+        </w:rPr>
+        <w:t xml:space="preserve"> </w:t>
+      </w:r>
+    </w:p>
+    <w:p>
+      <w:pPr>
+        <w:rPr>
+          <w:rFonts w:ascii="Times New Roman" w:hAnsi="Times New Roman" w:cs="Times New Roman"/>
+          <w:color w:val="FF0000"/>
+        </w:rPr>
+      </w:pPr>
+      <w:r>
+        <w:rPr>
+          <w:rFonts w:ascii="Times New Roman" w:hAnsi="Times New Roman" w:cs="Times New Roman"/>
+          <w:color w:val="FF0000"/>
+        </w:rPr>
+        <w:t xml:space="preserve">SELECT </w:t>
+      </w:r>
+      <w:proofErr w:type="spellStart"/>
+      <w:r>
+        <w:rPr>
+          <w:rFonts w:ascii="Times New Roman" w:hAnsi="Times New Roman" w:cs="Times New Roman"/>
+          <w:color w:val="FF0000"/>
+        </w:rPr>
+        <w:t>OrderID</w:t>
+      </w:r>
+      <w:proofErr w:type="spellEnd"/>
+      <w:r>
+        <w:rPr>
+          <w:rFonts w:ascii="Times New Roman" w:hAnsi="Times New Roman" w:cs="Times New Roman"/>
+          <w:color w:val="FF0000"/>
+        </w:rPr>
+        <w:t>, COUNT(DISTINCT(</w:t>
+      </w:r>
+      <w:proofErr w:type="spellStart"/>
+      <w:r>
+        <w:rPr>
+          <w:rFonts w:ascii="Times New Roman" w:hAnsi="Times New Roman" w:cs="Times New Roman"/>
+          <w:color w:val="FF0000"/>
+        </w:rPr>
+        <w:t>ProductID</w:t>
+      </w:r>
+      <w:proofErr w:type="spellEnd"/>
+      <w:r>
+        <w:rPr>
+          <w:rFonts w:ascii="Times New Roman" w:hAnsi="Times New Roman" w:cs="Times New Roman"/>
+          <w:color w:val="FF0000"/>
+        </w:rPr>
+        <w:t xml:space="preserve">)) as </w:t>
+      </w:r>
+      <w:proofErr w:type="spellStart"/>
+      <w:r>
+        <w:rPr>
+          <w:rFonts w:ascii="Times New Roman" w:hAnsi="Times New Roman" w:cs="Times New Roman"/>
+          <w:color w:val="FF0000"/>
+        </w:rPr>
+        <w:t>NUM_product</w:t>
+      </w:r>
+      <w:proofErr w:type="spellEnd"/>
+    </w:p>
+    <w:p>
+      <w:pPr>
+        <w:rPr>
+          <w:rFonts w:ascii="Times New Roman" w:hAnsi="Times New Roman" w:cs="Times New Roman"/>
+          <w:color w:val="FF0000"/>
+        </w:rPr>
+      </w:pPr>
+      <w:r>
+        <w:rPr>
+          <w:rFonts w:ascii="Times New Roman" w:hAnsi="Times New Roman" w:cs="Times New Roman"/>
+          <w:color w:val="FF0000"/>
+        </w:rPr>
+        <w:t>FROM [</w:t>
+      </w:r>
+      <w:proofErr w:type="spellStart"/>
+      <w:r>
+        <w:rPr>
+          <w:rFonts w:ascii="Times New Roman" w:hAnsi="Times New Roman" w:cs="Times New Roman"/>
+          <w:color w:val="FF0000"/>
+        </w:rPr>
+        <w:t>OrderDetails</w:t>
+      </w:r>
+      <w:proofErr w:type="spellEnd"/>
+      <w:r>
+        <w:rPr>
+          <w:rFonts w:ascii="Times New Roman" w:hAnsi="Times New Roman" w:cs="Times New Roman"/>
+          <w:color w:val="FF0000"/>
+        </w:rPr>
+        <w:t>]</w:t>
+      </w:r>
+    </w:p>
+    <w:p>
+      <w:pPr>
+        <w:rPr>
+          <w:rFonts w:ascii="Times New Roman" w:hAnsi="Times New Roman" w:cs="Times New Roman"/>
+          <w:color w:val="FF0000"/>
+        </w:rPr>
+      </w:pPr>
+      <w:r>
+        <w:rPr>
+          <w:rFonts w:ascii="Times New Roman" w:hAnsi="Times New Roman" w:cs="Times New Roman"/>
+          <w:color w:val="FF0000"/>
+        </w:rPr>
+        <w:t xml:space="preserve">Group by </w:t>
+      </w:r>
+      <w:proofErr w:type="spellStart"/>
+      <w:r>
+        <w:rPr>
+          <w:rFonts w:ascii="Times New Roman" w:hAnsi="Times New Roman" w:cs="Times New Roman"/>
+          <w:color w:val="FF0000"/>
+        </w:rPr>
+        <w:t>OrderID</w:t>
+      </w:r>
+      <w:proofErr w:type="spellEnd"/>
+    </w:p>
+    <w:p>
+      <w:pPr>
+        <w:rPr>
+          <w:rFonts w:ascii="Times New Roman" w:hAnsi="Times New Roman" w:cs="Times New Roman" w:hint="eastAsia"/>
+          <w:color w:val="FF0000"/>
+        </w:rPr>
+      </w:pPr>
+      <w:r>
+        <w:rPr>
+          <w:rFonts w:ascii="Times New Roman" w:hAnsi="Times New Roman" w:cs="Times New Roman"/>
+          <w:color w:val="FF0000"/>
+        </w:rPr>
+        <w:t xml:space="preserve">Having </w:t>
       </w:r>
       <w:proofErr w:type="gramStart"/>
       <w:r>
         <w:rPr>
           <w:rFonts w:ascii="Times New Roman" w:hAnsi="Times New Roman" w:cs="Times New Roman"/>
-          <w:b/>
-          <w:bCs/>
-        </w:rPr>
-        <w:t>the most</w:t>
+          <w:color w:val="FF0000"/>
+        </w:rPr>
+        <w:t>count(</w:t>
       </w:r>
       <w:proofErr w:type="gramEnd"/>
       <w:r>
         <w:rPr>
           <w:rFonts w:ascii="Times New Roman" w:hAnsi="Times New Roman" w:cs="Times New Roman"/>
-          <w:b/>
-          <w:bCs/>
-        </w:rPr>
-        <w:t xml:space="preserve"> number of unique products?</w:t>
-      </w:r>
-    </w:p>
-    <w:p>
-      <w:pPr>
-        <w:rPr>
-          <w:rFonts w:ascii="Times New Roman" w:hAnsi="Times New Roman" w:cs="Times New Roman"/>
-        </w:rPr>
-      </w:pPr>
-      <w:r>
-        <w:rPr>
-          <w:rFonts w:ascii="Times New Roman" w:hAnsi="Times New Roman" w:cs="Times New Roman"/>
-        </w:rPr>
-        <w:t>SELECT COUNT(DISTINCT(</w:t>
-      </w:r>
-      <w:proofErr w:type="spellStart"/>
-      <w:r>
-        <w:rPr>
-          <w:rFonts w:ascii="Times New Roman" w:hAnsi="Times New Roman" w:cs="Times New Roman"/>
+          <w:color w:val="FF0000"/>
+        </w:rPr>
+        <w:t xml:space="preserve">distinct( </w:t>
+      </w:r>
+      <w:proofErr w:type="spellStart"/>
+      <w:r>
+        <w:rPr>
+          <w:rFonts w:ascii="Times New Roman" w:hAnsi="Times New Roman" w:cs="Times New Roman"/>
+          <w:color w:val="FF0000"/>
         </w:rPr>
         <w:t>ProductID</w:t>
       </w:r>
@@ -82,6 +456,142 @@
       <w:r>
         <w:rPr>
           <w:rFonts w:ascii="Times New Roman" w:hAnsi="Times New Roman" w:cs="Times New Roman"/>
+          <w:color w:val="FF0000"/>
+        </w:rPr>
+        <w:t>)) =</w:t>
+      </w:r>
+    </w:p>
+    <w:p>
+      <w:pPr>
+        <w:rPr>
+          <w:rFonts w:ascii="Times New Roman" w:hAnsi="Times New Roman" w:cs="Times New Roman"/>
+          <w:color w:val="FF0000"/>
+        </w:rPr>
+      </w:pPr>
+      <w:r>
+        <w:rPr>
+          <w:rFonts w:ascii="Times New Roman" w:hAnsi="Times New Roman" w:cs="Times New Roman"/>
+          <w:color w:val="FF0000"/>
+        </w:rPr>
+        <w:t>S</w:t>
+      </w:r>
+      <w:r>
+        <w:rPr>
+          <w:rFonts w:ascii="Times New Roman" w:hAnsi="Times New Roman" w:cs="Times New Roman" w:hint="eastAsia"/>
+          <w:color w:val="FF0000"/>
+        </w:rPr>
+        <w:t>elect</w:t>
+      </w:r>
+      <w:r>
+        <w:rPr>
+          <w:rFonts w:ascii="Times New Roman" w:hAnsi="Times New Roman" w:cs="Times New Roman"/>
+          <w:color w:val="FF0000"/>
+        </w:rPr>
+        <w:t xml:space="preserve"> </w:t>
+      </w:r>
+      <w:r>
+        <w:rPr>
+          <w:rFonts w:ascii="Times New Roman" w:hAnsi="Times New Roman" w:cs="Times New Roman" w:hint="eastAsia"/>
+          <w:color w:val="FF0000"/>
+        </w:rPr>
+        <w:t>max</w:t>
+      </w:r>
+      <w:r>
+        <w:rPr>
+          <w:rFonts w:ascii="Times New Roman" w:hAnsi="Times New Roman" w:cs="Times New Roman" w:hint="eastAsia"/>
+          <w:color w:val="FF0000"/>
+        </w:rPr>
+        <w:t>（</w:t>
+      </w:r>
+      <w:proofErr w:type="spellStart"/>
+      <w:r>
+        <w:rPr>
+          <w:rFonts w:ascii="Times New Roman" w:hAnsi="Times New Roman" w:cs="Times New Roman" w:hint="eastAsia"/>
+          <w:color w:val="FF0000"/>
+        </w:rPr>
+        <w:t>Num_product</w:t>
+      </w:r>
+      <w:proofErr w:type="spellEnd"/>
+      <w:r>
+        <w:rPr>
+          <w:rFonts w:ascii="Times New Roman" w:hAnsi="Times New Roman" w:cs="Times New Roman" w:hint="eastAsia"/>
+          <w:color w:val="FF0000"/>
+        </w:rPr>
+        <w:t>）</w:t>
+      </w:r>
+    </w:p>
+    <w:p>
+      <w:pPr>
+        <w:rPr>
+          <w:rFonts w:ascii="Times New Roman" w:hAnsi="Times New Roman" w:cs="Times New Roman"/>
+          <w:color w:val="FF0000"/>
+        </w:rPr>
+      </w:pPr>
+      <w:r>
+        <w:rPr>
+          <w:rFonts w:ascii="Times New Roman" w:hAnsi="Times New Roman" w:cs="Times New Roman"/>
+          <w:color w:val="FF0000"/>
+        </w:rPr>
+        <w:t>F</w:t>
+      </w:r>
+      <w:r>
+        <w:rPr>
+          <w:rFonts w:ascii="Times New Roman" w:hAnsi="Times New Roman" w:cs="Times New Roman" w:hint="eastAsia"/>
+          <w:color w:val="FF0000"/>
+        </w:rPr>
+        <w:t>rom</w:t>
+      </w:r>
+    </w:p>
+    <w:p>
+      <w:pPr>
+        <w:rPr>
+          <w:rFonts w:ascii="Times New Roman" w:hAnsi="Times New Roman" w:cs="Times New Roman"/>
+        </w:rPr>
+      </w:pPr>
+      <w:r>
+        <w:rPr>
+          <w:rFonts w:ascii="Times New Roman" w:hAnsi="Times New Roman" w:cs="Times New Roman"/>
+          <w:color w:val="FF0000"/>
+        </w:rPr>
+        <w:t>(</w:t>
+      </w:r>
+      <w:r>
+        <w:rPr>
+          <w:rFonts w:ascii="Times New Roman" w:hAnsi="Times New Roman" w:cs="Times New Roman"/>
+        </w:rPr>
+        <w:t xml:space="preserve">SELECT </w:t>
+      </w:r>
+      <w:proofErr w:type="spellStart"/>
+      <w:r>
+        <w:rPr>
+          <w:rFonts w:ascii="Times New Roman" w:hAnsi="Times New Roman" w:cs="Times New Roman"/>
+        </w:rPr>
+        <w:t>OrderID</w:t>
+      </w:r>
+      <w:proofErr w:type="spellEnd"/>
+      <w:r>
+        <w:rPr>
+          <w:rFonts w:ascii="Times New Roman" w:hAnsi="Times New Roman" w:cs="Times New Roman"/>
+        </w:rPr>
+        <w:t xml:space="preserve">, </w:t>
+      </w:r>
+      <w:r>
+        <w:rPr>
+          <w:rFonts w:ascii="Times New Roman" w:hAnsi="Times New Roman" w:cs="Times New Roman"/>
+        </w:rPr>
+        <w:t>COUNT(DISTINCT(</w:t>
+      </w:r>
+      <w:proofErr w:type="spellStart"/>
+      <w:r>
+        <w:rPr>
+          <w:rFonts w:ascii="Times New Roman" w:hAnsi="Times New Roman" w:cs="Times New Roman"/>
+        </w:rPr>
+        <w:t>ProductID</w:t>
+      </w:r>
+      <w:proofErr w:type="spellEnd"/>
+      <w:r>
+        <w:rPr>
+          <w:rFonts w:ascii="Times New Roman" w:hAnsi="Times New Roman" w:cs="Times New Roman"/>
         </w:rPr>
         <w:t xml:space="preserve">)) as </w:t>
       </w:r>
@@ -93,11 +603,45 @@
         <w:t>NUM_product</w:t>
       </w:r>
       <w:proofErr w:type="spellEnd"/>
-      <w:r>
-        <w:rPr>
-          <w:rFonts w:ascii="Times New Roman" w:hAnsi="Times New Roman" w:cs="Times New Roman"/>
-        </w:rPr>
-        <w:t xml:space="preserve">, </w:t>
+    </w:p>
+    <w:p>
+      <w:pPr>
+        <w:rPr>
+          <w:rFonts w:ascii="Times New Roman" w:hAnsi="Times New Roman" w:cs="Times New Roman"/>
+        </w:rPr>
+      </w:pPr>
+      <w:r>
+        <w:rPr>
+          <w:rFonts w:ascii="Times New Roman" w:hAnsi="Times New Roman" w:cs="Times New Roman"/>
+        </w:rPr>
+        <w:t>FROM [</w:t>
+      </w:r>
+      <w:proofErr w:type="spellStart"/>
+      <w:r>
+        <w:rPr>
+          <w:rFonts w:ascii="Times New Roman" w:hAnsi="Times New Roman" w:cs="Times New Roman"/>
+        </w:rPr>
+        <w:t>OrderDetails</w:t>
+      </w:r>
+      <w:proofErr w:type="spellEnd"/>
+      <w:r>
+        <w:rPr>
+          <w:rFonts w:ascii="Times New Roman" w:hAnsi="Times New Roman" w:cs="Times New Roman"/>
+        </w:rPr>
+        <w:t>]</w:t>
+      </w:r>
+    </w:p>
+    <w:p>
+      <w:pPr>
+        <w:rPr>
+          <w:rFonts w:ascii="Times New Roman" w:hAnsi="Times New Roman" w:cs="Times New Roman"/>
+        </w:rPr>
+      </w:pPr>
+      <w:r>
+        <w:rPr>
+          <w:rFonts w:ascii="Times New Roman" w:hAnsi="Times New Roman" w:cs="Times New Roman"/>
+        </w:rPr>
+        <w:t xml:space="preserve">Group by </w:t>
       </w:r>
       <w:proofErr w:type="spellStart"/>
       <w:r>
@@ -118,214 +662,26 @@
         <w:rPr>
           <w:rFonts w:ascii="Times New Roman" w:hAnsi="Times New Roman" w:cs="Times New Roman"/>
         </w:rPr>
-        <w:t>FROM [</w:t>
-      </w:r>
-      <w:proofErr w:type="spellStart"/>
-      <w:r>
-        <w:rPr>
-          <w:rFonts w:ascii="Times New Roman" w:hAnsi="Times New Roman" w:cs="Times New Roman"/>
-        </w:rPr>
-        <w:t>OrderDetails</w:t>
-      </w:r>
-      <w:proofErr w:type="spellEnd"/>
-      <w:r>
-        <w:rPr>
-          <w:rFonts w:ascii="Times New Roman" w:hAnsi="Times New Roman" w:cs="Times New Roman"/>
-        </w:rPr>
-        <w:t>]</w:t>
-      </w:r>
-    </w:p>
-    <w:p>
-      <w:pPr>
-        <w:rPr>
-          <w:rFonts w:ascii="Times New Roman" w:hAnsi="Times New Roman" w:cs="Times New Roman"/>
-        </w:rPr>
-      </w:pPr>
-      <w:r>
-        <w:rPr>
-          <w:rFonts w:ascii="Times New Roman" w:hAnsi="Times New Roman" w:cs="Times New Roman"/>
-        </w:rPr>
-        <w:t xml:space="preserve">Group by </w:t>
-      </w:r>
-      <w:proofErr w:type="spellStart"/>
-      <w:r>
-        <w:rPr>
-          <w:rFonts w:ascii="Times New Roman" w:hAnsi="Times New Roman" w:cs="Times New Roman"/>
-        </w:rPr>
-        <w:t>OrderID</w:t>
-      </w:r>
-      <w:proofErr w:type="spellEnd"/>
-    </w:p>
-    <w:p>
-      <w:pPr>
-        <w:rPr>
-          <w:rFonts w:ascii="Times New Roman" w:hAnsi="Times New Roman" w:cs="Times New Roman"/>
-        </w:rPr>
-      </w:pPr>
-      <w:r>
-        <w:rPr>
-          <w:rFonts w:ascii="Times New Roman" w:hAnsi="Times New Roman" w:cs="Times New Roman"/>
-        </w:rPr>
         <w:t xml:space="preserve">Order by </w:t>
       </w:r>
-      <w:proofErr w:type="spellStart"/>
-      <w:r>
-        <w:rPr>
-          <w:rFonts w:ascii="Times New Roman" w:hAnsi="Times New Roman" w:cs="Times New Roman"/>
-        </w:rPr>
-        <w:t>OrderID</w:t>
-      </w:r>
-      <w:proofErr w:type="spellEnd"/>
-      <w:r>
-        <w:rPr>
-          <w:rFonts w:ascii="Times New Roman" w:hAnsi="Times New Roman" w:cs="Times New Roman"/>
-        </w:rPr>
-        <w:t xml:space="preserve"> </w:t>
-      </w:r>
-      <w:proofErr w:type="spellStart"/>
-      <w:r>
-        <w:rPr>
-          <w:rFonts w:ascii="Times New Roman" w:hAnsi="Times New Roman" w:cs="Times New Roman"/>
-        </w:rPr>
-        <w:t>asc</w:t>
-      </w:r>
-      <w:proofErr w:type="spellEnd"/>
-      <w:r>
-        <w:rPr>
-          <w:rFonts w:ascii="Times New Roman" w:hAnsi="Times New Roman" w:cs="Times New Roman"/>
-        </w:rPr>
-        <w:t>;</w:t>
-      </w:r>
-    </w:p>
-    <w:p>
-      <w:pPr>
-        <w:rPr>
-          <w:rFonts w:ascii="Times New Roman" w:hAnsi="Times New Roman" w:cs="Times New Roman"/>
-        </w:rPr>
-      </w:pPr>
-    </w:p>
-    <w:p>
-      <w:pPr>
-        <w:rPr>
-          <w:rFonts w:ascii="Times New Roman" w:hAnsi="Times New Roman" w:cs="Times New Roman"/>
-        </w:rPr>
-      </w:pPr>
-      <w:r>
-        <w:rPr>
-          <w:rFonts w:ascii="Times New Roman" w:hAnsi="Times New Roman" w:cs="Times New Roman"/>
-        </w:rPr>
-        <w:t>SELECT COUNT(</w:t>
-      </w:r>
-      <w:proofErr w:type="spellStart"/>
-      <w:r>
-        <w:rPr>
-          <w:rFonts w:ascii="Times New Roman" w:hAnsi="Times New Roman" w:cs="Times New Roman"/>
-        </w:rPr>
-        <w:t>ProductID</w:t>
-      </w:r>
-      <w:proofErr w:type="spellEnd"/>
-      <w:r>
-        <w:rPr>
-          <w:rFonts w:ascii="Times New Roman" w:hAnsi="Times New Roman" w:cs="Times New Roman"/>
-        </w:rPr>
-        <w:t xml:space="preserve">) as </w:t>
-      </w:r>
-      <w:proofErr w:type="spellStart"/>
-      <w:r>
-        <w:rPr>
-          <w:rFonts w:ascii="Times New Roman" w:hAnsi="Times New Roman" w:cs="Times New Roman"/>
-        </w:rPr>
-        <w:t>NUM_product</w:t>
-      </w:r>
-      <w:proofErr w:type="spellEnd"/>
-      <w:r>
-        <w:rPr>
-          <w:rFonts w:ascii="Times New Roman" w:hAnsi="Times New Roman" w:cs="Times New Roman"/>
-        </w:rPr>
-        <w:t xml:space="preserve">, </w:t>
-      </w:r>
-      <w:proofErr w:type="spellStart"/>
-      <w:r>
-        <w:rPr>
-          <w:rFonts w:ascii="Times New Roman" w:hAnsi="Times New Roman" w:cs="Times New Roman"/>
-        </w:rPr>
-        <w:t>OrderID</w:t>
-      </w:r>
-      <w:proofErr w:type="spellEnd"/>
-    </w:p>
-    <w:p>
-      <w:pPr>
-        <w:rPr>
-          <w:rFonts w:ascii="Times New Roman" w:hAnsi="Times New Roman" w:cs="Times New Roman"/>
-        </w:rPr>
-      </w:pPr>
-      <w:r>
-        <w:rPr>
-          <w:rFonts w:ascii="Times New Roman" w:hAnsi="Times New Roman" w:cs="Times New Roman"/>
-        </w:rPr>
-        <w:t>FROM [</w:t>
-      </w:r>
-      <w:proofErr w:type="spellStart"/>
-      <w:r>
-        <w:rPr>
-          <w:rFonts w:ascii="Times New Roman" w:hAnsi="Times New Roman" w:cs="Times New Roman"/>
-        </w:rPr>
-        <w:t>OrderDetails</w:t>
-      </w:r>
-      <w:proofErr w:type="spellEnd"/>
-      <w:r>
-        <w:rPr>
-          <w:rFonts w:ascii="Times New Roman" w:hAnsi="Times New Roman" w:cs="Times New Roman"/>
-        </w:rPr>
-        <w:t>]</w:t>
-      </w:r>
-    </w:p>
-    <w:p>
-      <w:pPr>
-        <w:rPr>
-          <w:rFonts w:ascii="Times New Roman" w:hAnsi="Times New Roman" w:cs="Times New Roman"/>
-        </w:rPr>
-      </w:pPr>
-      <w:r>
-        <w:rPr>
-          <w:rFonts w:ascii="Times New Roman" w:hAnsi="Times New Roman" w:cs="Times New Roman"/>
-        </w:rPr>
-        <w:t xml:space="preserve">Group by </w:t>
-      </w:r>
-      <w:proofErr w:type="spellStart"/>
-      <w:r>
-        <w:rPr>
-          <w:rFonts w:ascii="Times New Roman" w:hAnsi="Times New Roman" w:cs="Times New Roman"/>
-        </w:rPr>
-        <w:t>OrderID</w:t>
-      </w:r>
-      <w:proofErr w:type="spellEnd"/>
-    </w:p>
-    <w:p>
-      <w:pPr>
-        <w:rPr>
-          <w:rFonts w:ascii="Times New Roman" w:hAnsi="Times New Roman" w:cs="Times New Roman"/>
-        </w:rPr>
-      </w:pPr>
-      <w:r>
-        <w:rPr>
-          <w:rFonts w:ascii="Times New Roman" w:hAnsi="Times New Roman" w:cs="Times New Roman"/>
-        </w:rPr>
-        <w:t xml:space="preserve">Order by </w:t>
-      </w:r>
-      <w:proofErr w:type="spellStart"/>
-      <w:r>
-        <w:rPr>
-          <w:rFonts w:ascii="Times New Roman" w:hAnsi="Times New Roman" w:cs="Times New Roman"/>
-        </w:rPr>
-        <w:t>NUM_product</w:t>
-      </w:r>
-      <w:proofErr w:type="spellEnd"/>
-      <w:r>
-        <w:rPr>
-          <w:rFonts w:ascii="Times New Roman" w:hAnsi="Times New Roman" w:cs="Times New Roman"/>
-        </w:rPr>
-        <w:t xml:space="preserve"> DESC;</w:t>
+      <w:r>
+        <w:rPr>
+          <w:rFonts w:ascii="Times New Roman" w:hAnsi="Times New Roman" w:cs="Times New Roman"/>
+        </w:rPr>
+        <w:t>2 des</w:t>
+      </w:r>
+      <w:r>
+        <w:rPr>
+          <w:rFonts w:ascii="Times New Roman" w:hAnsi="Times New Roman" w:cs="Times New Roman"/>
+        </w:rPr>
+        <w:t>c</w:t>
+      </w:r>
+      <w:r>
+        <w:rPr>
+          <w:rFonts w:ascii="Times New Roman" w:hAnsi="Times New Roman" w:cs="Times New Roman"/>
+          <w:color w:val="FF0000"/>
+        </w:rPr>
+        <w:t>)</w:t>
       </w:r>
     </w:p>
     <w:p>
@@ -343,32 +699,211 @@
         </w:numPr>
         <w:ind w:left="0"/>
         <w:rPr>
+          <w:rFonts w:ascii="Times New Roman" w:hAnsi="Times New Roman" w:cs="Times New Roman"/>
+          <w:b/>
+          <w:bCs/>
+        </w:rPr>
+      </w:pPr>
+      <w:r>
+        <w:rPr>
+          <w:rFonts w:ascii="Times New Roman" w:hAnsi="Times New Roman" w:cs="Times New Roman"/>
+          <w:b/>
+          <w:bCs/>
+        </w:rPr>
+        <w:t>Which products are sold in jars? What is the most expensive product that's sold in jars?</w:t>
+      </w:r>
+    </w:p>
+    <w:p>
+      <w:pPr>
+        <w:rPr>
+          <w:rFonts w:ascii="Times New Roman" w:hAnsi="Times New Roman" w:cs="Times New Roman"/>
+        </w:rPr>
+      </w:pPr>
+      <w:r>
+        <w:rPr>
+          <w:rFonts w:ascii="Times New Roman" w:hAnsi="Times New Roman" w:cs="Times New Roman"/>
+        </w:rPr>
+        <w:t>SELECT ProductName, Unit</w:t>
+      </w:r>
+    </w:p>
+    <w:p>
+      <w:pPr>
+        <w:rPr>
+          <w:rFonts w:ascii="Times New Roman" w:hAnsi="Times New Roman" w:cs="Times New Roman"/>
+        </w:rPr>
+      </w:pPr>
+      <w:r>
+        <w:rPr>
+          <w:rFonts w:ascii="Times New Roman" w:hAnsi="Times New Roman" w:cs="Times New Roman"/>
+        </w:rPr>
+        <w:t>FROM [Products]</w:t>
+      </w:r>
+    </w:p>
+    <w:p>
+      <w:pPr>
+        <w:rPr>
+          <w:rFonts w:ascii="Times New Roman" w:hAnsi="Times New Roman" w:cs="Times New Roman"/>
+        </w:rPr>
+      </w:pPr>
+      <w:r>
+        <w:rPr>
+          <w:rFonts w:ascii="Times New Roman" w:hAnsi="Times New Roman" w:cs="Times New Roman"/>
+        </w:rPr>
+        <w:t>Where Unit like '%jars%'</w:t>
+      </w:r>
+    </w:p>
+    <w:p>
+      <w:pPr>
+        <w:rPr>
+          <w:rFonts w:ascii="Times New Roman" w:hAnsi="Times New Roman" w:cs="Times New Roman"/>
+        </w:rPr>
+      </w:pPr>
+    </w:p>
+    <w:p>
+      <w:pPr>
+        <w:rPr>
+          <w:rFonts w:ascii="Times New Roman" w:hAnsi="Times New Roman" w:cs="Times New Roman"/>
+          <w:color w:val="FF0000"/>
+        </w:rPr>
+      </w:pPr>
+      <w:r>
+        <w:rPr>
+          <w:rFonts w:ascii="Times New Roman" w:hAnsi="Times New Roman" w:cs="Times New Roman"/>
+          <w:color w:val="FF0000"/>
+        </w:rPr>
+        <w:t xml:space="preserve">SELECT ProductName, </w:t>
+      </w:r>
+      <w:proofErr w:type="spellStart"/>
+      <w:proofErr w:type="gramStart"/>
+      <w:r>
+        <w:rPr>
+          <w:rFonts w:ascii="Times New Roman" w:hAnsi="Times New Roman" w:cs="Times New Roman"/>
+          <w:color w:val="FF0000"/>
+        </w:rPr>
+        <w:t>Unit,Price</w:t>
+      </w:r>
+      <w:proofErr w:type="spellEnd"/>
+      <w:proofErr w:type="gramEnd"/>
+    </w:p>
+    <w:p>
+      <w:pPr>
+        <w:rPr>
+          <w:rFonts w:ascii="Times New Roman" w:hAnsi="Times New Roman" w:cs="Times New Roman"/>
+          <w:color w:val="FF0000"/>
+        </w:rPr>
+      </w:pPr>
+      <w:r>
+        <w:rPr>
+          <w:rFonts w:ascii="Times New Roman" w:hAnsi="Times New Roman" w:cs="Times New Roman"/>
+          <w:color w:val="FF0000"/>
+        </w:rPr>
+        <w:t>FROM [Products]</w:t>
+      </w:r>
+    </w:p>
+    <w:p>
+      <w:pPr>
+        <w:rPr>
+          <w:rFonts w:ascii="Times New Roman" w:hAnsi="Times New Roman" w:cs="Times New Roman"/>
+          <w:color w:val="FF0000"/>
+        </w:rPr>
+      </w:pPr>
+      <w:r>
+        <w:rPr>
+          <w:rFonts w:ascii="Times New Roman" w:hAnsi="Times New Roman" w:cs="Times New Roman"/>
+          <w:color w:val="FF0000"/>
+        </w:rPr>
+        <w:t>Where Unit like '%jars%'</w:t>
+      </w:r>
+      <w:r>
+        <w:rPr>
+          <w:rFonts w:ascii="Times New Roman" w:hAnsi="Times New Roman" w:cs="Times New Roman"/>
+          <w:color w:val="FF0000"/>
+        </w:rPr>
+        <w:t xml:space="preserve"> and Price = (</w:t>
+      </w:r>
+    </w:p>
+    <w:p>
+      <w:pPr>
+        <w:rPr>
+          <w:rFonts w:ascii="Times New Roman" w:hAnsi="Times New Roman" w:cs="Times New Roman"/>
+          <w:color w:val="FF0000"/>
+        </w:rPr>
+      </w:pPr>
+      <w:r>
+        <w:rPr>
+          <w:rFonts w:ascii="Times New Roman" w:hAnsi="Times New Roman" w:cs="Times New Roman"/>
+          <w:color w:val="FF0000"/>
+        </w:rPr>
+        <w:t xml:space="preserve">Select </w:t>
+      </w:r>
+      <w:proofErr w:type="gramStart"/>
+      <w:r>
+        <w:rPr>
+          <w:rFonts w:ascii="Times New Roman" w:hAnsi="Times New Roman" w:cs="Times New Roman"/>
+          <w:color w:val="FF0000"/>
+        </w:rPr>
+        <w:t>max(</w:t>
+      </w:r>
+      <w:proofErr w:type="gramEnd"/>
+      <w:r>
+        <w:rPr>
+          <w:rFonts w:ascii="Times New Roman" w:hAnsi="Times New Roman" w:cs="Times New Roman"/>
+          <w:color w:val="FF0000"/>
+        </w:rPr>
+        <w:t>Price)</w:t>
+      </w:r>
+    </w:p>
+    <w:p>
+      <w:pPr>
+        <w:rPr>
           <w:rFonts w:ascii="Times New Roman" w:hAnsi="Times New Roman" w:cs="Times New Roman" w:hint="eastAsia"/>
-          <w:b/>
-          <w:bCs/>
-        </w:rPr>
-      </w:pPr>
-      <w:r>
-        <w:rPr>
-          <w:rFonts w:ascii="Times New Roman" w:hAnsi="Times New Roman" w:cs="Times New Roman"/>
-          <w:b/>
-          <w:bCs/>
-        </w:rPr>
-        <w:t>Which products are sold in jars? What is the most expensive product that's sold in jars?</w:t>
-      </w:r>
-    </w:p>
-    <w:p>
-      <w:pPr>
-        <w:rPr>
-          <w:rFonts w:ascii="Times New Roman" w:hAnsi="Times New Roman" w:cs="Times New Roman"/>
-        </w:rPr>
-      </w:pPr>
-      <w:r>
-        <w:rPr>
-          <w:rFonts w:ascii="Times New Roman" w:hAnsi="Times New Roman" w:cs="Times New Roman"/>
-        </w:rPr>
-        <w:t>SELECT ProductName, Unit</w:t>
-      </w:r>
+          <w:color w:val="FF0000"/>
+        </w:rPr>
+      </w:pPr>
+      <w:r>
+        <w:rPr>
+          <w:rFonts w:ascii="Times New Roman" w:hAnsi="Times New Roman" w:cs="Times New Roman" w:hint="eastAsia"/>
+          <w:color w:val="FF0000"/>
+        </w:rPr>
+        <w:t>f</w:t>
+      </w:r>
+      <w:r>
+        <w:rPr>
+          <w:rFonts w:ascii="Times New Roman" w:hAnsi="Times New Roman" w:cs="Times New Roman"/>
+          <w:color w:val="FF0000"/>
+        </w:rPr>
+        <w:t>rom</w:t>
+      </w:r>
+    </w:p>
+    <w:p>
+      <w:pPr>
+        <w:rPr>
+          <w:rFonts w:ascii="Times New Roman" w:hAnsi="Times New Roman" w:cs="Times New Roman"/>
+        </w:rPr>
+      </w:pPr>
+      <w:r>
+        <w:rPr>
+          <w:rFonts w:ascii="Times New Roman" w:hAnsi="Times New Roman" w:cs="Times New Roman"/>
+          <w:color w:val="FF0000"/>
+        </w:rPr>
+        <w:t>(</w:t>
+      </w:r>
+      <w:r>
+        <w:rPr>
+          <w:rFonts w:ascii="Times New Roman" w:hAnsi="Times New Roman" w:cs="Times New Roman"/>
+        </w:rPr>
+        <w:t xml:space="preserve">SELECT ProductName, </w:t>
+      </w:r>
+      <w:proofErr w:type="spellStart"/>
+      <w:proofErr w:type="gramStart"/>
+      <w:r>
+        <w:rPr>
+          <w:rFonts w:ascii="Times New Roman" w:hAnsi="Times New Roman" w:cs="Times New Roman"/>
+        </w:rPr>
+        <w:t>Unit,Price</w:t>
+      </w:r>
+      <w:proofErr w:type="spellEnd"/>
+      <w:proofErr w:type="gramEnd"/>
     </w:p>
     <w:p>
       <w:pPr>
@@ -400,62 +935,7 @@
       <w:pPr>
         <w:rPr>
           <w:rFonts w:ascii="Times New Roman" w:hAnsi="Times New Roman" w:cs="Times New Roman"/>
-        </w:rPr>
-      </w:pPr>
-    </w:p>
-    <w:p>
-      <w:pPr>
-        <w:rPr>
-          <w:rFonts w:ascii="Times New Roman" w:hAnsi="Times New Roman" w:cs="Times New Roman"/>
-        </w:rPr>
-      </w:pPr>
-      <w:r>
-        <w:rPr>
-          <w:rFonts w:ascii="Times New Roman" w:hAnsi="Times New Roman" w:cs="Times New Roman"/>
-        </w:rPr>
-        <w:t xml:space="preserve">SELECT ProductName, </w:t>
-      </w:r>
-      <w:proofErr w:type="spellStart"/>
-      <w:proofErr w:type="gramStart"/>
-      <w:r>
-        <w:rPr>
-          <w:rFonts w:ascii="Times New Roman" w:hAnsi="Times New Roman" w:cs="Times New Roman"/>
-        </w:rPr>
-        <w:t>Unit,Price</w:t>
-      </w:r>
-      <w:proofErr w:type="spellEnd"/>
-      <w:proofErr w:type="gramEnd"/>
-    </w:p>
-    <w:p>
-      <w:pPr>
-        <w:rPr>
-          <w:rFonts w:ascii="Times New Roman" w:hAnsi="Times New Roman" w:cs="Times New Roman"/>
-        </w:rPr>
-      </w:pPr>
-      <w:r>
-        <w:rPr>
-          <w:rFonts w:ascii="Times New Roman" w:hAnsi="Times New Roman" w:cs="Times New Roman"/>
-        </w:rPr>
-        <w:t>FROM [Products]</w:t>
-      </w:r>
-    </w:p>
-    <w:p>
-      <w:pPr>
-        <w:rPr>
-          <w:rFonts w:ascii="Times New Roman" w:hAnsi="Times New Roman" w:cs="Times New Roman"/>
-        </w:rPr>
-      </w:pPr>
-      <w:r>
-        <w:rPr>
-          <w:rFonts w:ascii="Times New Roman" w:hAnsi="Times New Roman" w:cs="Times New Roman"/>
-        </w:rPr>
-        <w:t>Where Unit like '%jars%'</w:t>
-      </w:r>
-    </w:p>
-    <w:p>
-      <w:pPr>
-        <w:rPr>
-          <w:rFonts w:ascii="Times New Roman" w:hAnsi="Times New Roman" w:cs="Times New Roman"/>
+          <w:color w:val="FF0000"/>
         </w:rPr>
       </w:pPr>
       <w:r>
@@ -463,6 +943,27 @@
           <w:rFonts w:ascii="Times New Roman" w:hAnsi="Times New Roman" w:cs="Times New Roman"/>
         </w:rPr>
         <w:t>Order by Price desc;</w:t>
+      </w:r>
+      <w:r>
+        <w:rPr>
+          <w:rFonts w:ascii="Times New Roman" w:hAnsi="Times New Roman" w:cs="Times New Roman"/>
+          <w:color w:val="FF0000"/>
+        </w:rPr>
+        <w:t>)</w:t>
+      </w:r>
+    </w:p>
+    <w:p>
+      <w:pPr>
+        <w:rPr>
+          <w:rFonts w:ascii="Times New Roman" w:hAnsi="Times New Roman" w:cs="Times New Roman"/>
+        </w:rPr>
+      </w:pPr>
+      <w:r>
+        <w:rPr>
+          <w:rFonts w:ascii="Times New Roman" w:hAnsi="Times New Roman" w:cs="Times New Roman" w:hint="eastAsia"/>
+          <w:color w:val="FF0000"/>
+        </w:rPr>
+        <w:t>)</w:t>
       </w:r>
     </w:p>
     <w:p>
@@ -480,7 +981,7 @@
         </w:numPr>
         <w:ind w:left="0"/>
         <w:rPr>
-          <w:rFonts w:ascii="Times New Roman" w:hAnsi="Times New Roman" w:cs="Times New Roman" w:hint="eastAsia"/>
+          <w:rFonts w:ascii="Times New Roman" w:hAnsi="Times New Roman" w:cs="Times New Roman"/>
           <w:b/>
           <w:bCs/>
         </w:rPr>
@@ -592,6 +1093,234 @@
       </w:r>
       <w:proofErr w:type="spellEnd"/>
       <w:proofErr w:type="gramEnd"/>
+    </w:p>
+    <w:p>
+      <w:pPr>
+        <w:widowControl/>
+        <w:shd w:val="clear" w:color="auto" w:fill="FFFFFF"/>
+        <w:jc w:val="left"/>
+        <w:rPr>
+          <w:rFonts w:ascii="Arial" w:eastAsia="宋体" w:hAnsi="Arial" w:cs="Arial"/>
+          <w:color w:val="FF0000"/>
+          <w:kern w:val="0"/>
+          <w:szCs w:val="21"/>
+        </w:rPr>
+      </w:pPr>
+      <w:r>
+        <w:rPr>
+          <w:rFonts w:ascii="Arial" w:eastAsia="宋体" w:hAnsi="Arial" w:cs="Arial"/>
+          <w:color w:val="FF0000"/>
+          <w:kern w:val="0"/>
+          <w:szCs w:val="21"/>
+        </w:rPr>
+        <w:t>##</w:t>
+      </w:r>
+    </w:p>
+    <w:p>
+      <w:pPr>
+        <w:widowControl/>
+        <w:shd w:val="clear" w:color="auto" w:fill="FFFFFF"/>
+        <w:jc w:val="left"/>
+        <w:rPr>
+          <w:rFonts w:ascii="宋体" w:eastAsia="宋体" w:hAnsi="宋体" w:cs="宋体" w:hint="eastAsia"/>
+          <w:kern w:val="0"/>
+          <w:sz w:val="24"/>
+        </w:rPr>
+      </w:pPr>
+      <w:r>
+        <w:rPr>
+          <w:rFonts w:ascii="Arial" w:eastAsia="宋体" w:hAnsi="Arial" w:cs="Arial"/>
+          <w:color w:val="FF0000"/>
+          <w:kern w:val="0"/>
+          <w:szCs w:val="21"/>
+        </w:rPr>
+        <w:t>FROM [Products] </w:t>
+      </w:r>
+    </w:p>
+    <w:p>
+      <w:pPr>
+        <w:widowControl/>
+        <w:shd w:val="clear" w:color="auto" w:fill="FFFFFF"/>
+        <w:jc w:val="left"/>
+        <w:rPr>
+          <w:rFonts w:ascii="宋体" w:eastAsia="宋体" w:hAnsi="宋体" w:cs="宋体"/>
+          <w:kern w:val="0"/>
+          <w:sz w:val="24"/>
+        </w:rPr>
+      </w:pPr>
+      <w:r>
+        <w:rPr>
+          <w:rFonts w:ascii="Arial" w:eastAsia="宋体" w:hAnsi="Arial" w:cs="Arial"/>
+          <w:color w:val="FF0000"/>
+          <w:kern w:val="0"/>
+          <w:szCs w:val="21"/>
+        </w:rPr>
+        <w:t>join [</w:t>
+      </w:r>
+      <w:proofErr w:type="spellStart"/>
+      <w:r>
+        <w:rPr>
+          <w:rFonts w:ascii="Arial" w:eastAsia="宋体" w:hAnsi="Arial" w:cs="Arial"/>
+          <w:color w:val="FF0000"/>
+          <w:kern w:val="0"/>
+          <w:szCs w:val="21"/>
+        </w:rPr>
+        <w:t>OrderDetails</w:t>
+      </w:r>
+      <w:proofErr w:type="spellEnd"/>
+      <w:r>
+        <w:rPr>
+          <w:rFonts w:ascii="Arial" w:eastAsia="宋体" w:hAnsi="Arial" w:cs="Arial"/>
+          <w:color w:val="FF0000"/>
+          <w:kern w:val="0"/>
+          <w:szCs w:val="21"/>
+        </w:rPr>
+        <w:t>]</w:t>
+      </w:r>
+    </w:p>
+    <w:p>
+      <w:pPr>
+        <w:widowControl/>
+        <w:shd w:val="clear" w:color="auto" w:fill="FFFFFF"/>
+        <w:jc w:val="left"/>
+        <w:rPr>
+          <w:rFonts w:ascii="宋体" w:eastAsia="宋体" w:hAnsi="宋体" w:cs="宋体"/>
+          <w:kern w:val="0"/>
+          <w:sz w:val="24"/>
+        </w:rPr>
+      </w:pPr>
+      <w:r>
+        <w:rPr>
+          <w:rFonts w:ascii="Arial" w:eastAsia="宋体" w:hAnsi="Arial" w:cs="Arial"/>
+          <w:color w:val="FF0000"/>
+          <w:kern w:val="0"/>
+          <w:szCs w:val="21"/>
+        </w:rPr>
+        <w:t>on [Products</w:t>
+      </w:r>
+      <w:proofErr w:type="gramStart"/>
+      <w:r>
+        <w:rPr>
+          <w:rFonts w:ascii="Arial" w:eastAsia="宋体" w:hAnsi="Arial" w:cs="Arial"/>
+          <w:color w:val="FF0000"/>
+          <w:kern w:val="0"/>
+          <w:szCs w:val="21"/>
+        </w:rPr>
+        <w:t>].</w:t>
+      </w:r>
+      <w:proofErr w:type="spellStart"/>
+      <w:r>
+        <w:rPr>
+          <w:rFonts w:ascii="Arial" w:eastAsia="宋体" w:hAnsi="Arial" w:cs="Arial"/>
+          <w:color w:val="FF0000"/>
+          <w:kern w:val="0"/>
+          <w:szCs w:val="21"/>
+        </w:rPr>
+        <w:t>ProductID</w:t>
+      </w:r>
+      <w:proofErr w:type="spellEnd"/>
+      <w:proofErr w:type="gramEnd"/>
+      <w:r>
+        <w:rPr>
+          <w:rFonts w:ascii="Arial" w:eastAsia="宋体" w:hAnsi="Arial" w:cs="Arial"/>
+          <w:color w:val="FF0000"/>
+          <w:kern w:val="0"/>
+          <w:szCs w:val="21"/>
+        </w:rPr>
+        <w:t xml:space="preserve"> = [</w:t>
+      </w:r>
+      <w:proofErr w:type="spellStart"/>
+      <w:r>
+        <w:rPr>
+          <w:rFonts w:ascii="Arial" w:eastAsia="宋体" w:hAnsi="Arial" w:cs="Arial"/>
+          <w:color w:val="FF0000"/>
+          <w:kern w:val="0"/>
+          <w:szCs w:val="21"/>
+        </w:rPr>
+        <w:t>OrderDetails</w:t>
+      </w:r>
+      <w:proofErr w:type="spellEnd"/>
+      <w:r>
+        <w:rPr>
+          <w:rFonts w:ascii="Arial" w:eastAsia="宋体" w:hAnsi="Arial" w:cs="Arial"/>
+          <w:color w:val="FF0000"/>
+          <w:kern w:val="0"/>
+          <w:szCs w:val="21"/>
+        </w:rPr>
+        <w:t>].</w:t>
+      </w:r>
+      <w:proofErr w:type="spellStart"/>
+      <w:r>
+        <w:rPr>
+          <w:rFonts w:ascii="Arial" w:eastAsia="宋体" w:hAnsi="Arial" w:cs="Arial"/>
+          <w:color w:val="FF0000"/>
+          <w:kern w:val="0"/>
+          <w:szCs w:val="21"/>
+        </w:rPr>
+        <w:t>ProductID</w:t>
+      </w:r>
+      <w:proofErr w:type="spellEnd"/>
+    </w:p>
+    <w:p>
+      <w:pPr>
+        <w:widowControl/>
+        <w:shd w:val="clear" w:color="auto" w:fill="FFFFFF"/>
+        <w:spacing w:after="100"/>
+        <w:jc w:val="left"/>
+        <w:rPr>
+          <w:rFonts w:ascii="宋体" w:eastAsia="宋体" w:hAnsi="宋体" w:cs="宋体"/>
+          <w:kern w:val="0"/>
+          <w:sz w:val="24"/>
+        </w:rPr>
+      </w:pPr>
+      <w:r>
+        <w:rPr>
+          <w:rFonts w:ascii="Arial" w:eastAsia="宋体" w:hAnsi="Arial" w:cs="Arial"/>
+          <w:color w:val="FF0000"/>
+          <w:kern w:val="0"/>
+          <w:szCs w:val="21"/>
+        </w:rPr>
+        <w:lastRenderedPageBreak/>
+        <w:t xml:space="preserve">where </w:t>
+      </w:r>
+      <w:proofErr w:type="spellStart"/>
+      <w:r>
+        <w:rPr>
+          <w:rFonts w:ascii="Arial" w:eastAsia="宋体" w:hAnsi="Arial" w:cs="Arial"/>
+          <w:color w:val="FF0000"/>
+          <w:kern w:val="0"/>
+          <w:szCs w:val="21"/>
+        </w:rPr>
+        <w:t>OrderID</w:t>
+      </w:r>
+      <w:proofErr w:type="spellEnd"/>
+      <w:r>
+        <w:rPr>
+          <w:rFonts w:ascii="Arial" w:eastAsia="宋体" w:hAnsi="Arial" w:cs="Arial"/>
+          <w:color w:val="FF0000"/>
+          <w:kern w:val="0"/>
+          <w:szCs w:val="21"/>
+        </w:rPr>
+        <w:t xml:space="preserve"> = 10250</w:t>
+      </w:r>
+    </w:p>
+    <w:p>
+      <w:pPr>
+        <w:widowControl/>
+        <w:jc w:val="left"/>
+        <w:rPr>
+          <w:rFonts w:ascii="宋体" w:eastAsia="宋体" w:hAnsi="宋体" w:cs="宋体"/>
+          <w:kern w:val="0"/>
+          <w:sz w:val="24"/>
+        </w:rPr>
+      </w:pPr>
+    </w:p>
+    <w:p>
+      <w:pPr>
+        <w:rPr>
+          <w:rFonts w:ascii="Times New Roman" w:hAnsi="Times New Roman" w:cs="Times New Roman"/>
+        </w:rPr>
+      </w:pPr>
     </w:p>
     <w:p>
       <w:pPr>
@@ -608,118 +1337,554 @@
         </w:numPr>
         <w:ind w:left="0"/>
         <w:rPr>
+          <w:rFonts w:ascii="Times New Roman" w:hAnsi="Times New Roman" w:cs="Times New Roman"/>
+          <w:b/>
+          <w:bCs/>
+        </w:rPr>
+      </w:pPr>
+      <w:r>
+        <w:rPr>
+          <w:rFonts w:ascii="Times New Roman" w:hAnsi="Times New Roman" w:cs="Times New Roman"/>
+          <w:b/>
+          <w:bCs/>
+        </w:rPr>
+        <w:t>What products are contained in category 'Dairy Products'?</w:t>
+      </w:r>
+    </w:p>
+    <w:p>
+      <w:pPr>
+        <w:rPr>
+          <w:rFonts w:ascii="Times New Roman" w:hAnsi="Times New Roman" w:cs="Times New Roman"/>
+        </w:rPr>
+      </w:pPr>
+      <w:r>
+        <w:rPr>
+          <w:rFonts w:ascii="Times New Roman" w:hAnsi="Times New Roman" w:cs="Times New Roman"/>
+        </w:rPr>
+        <w:t xml:space="preserve">SELECT </w:t>
+      </w:r>
+      <w:proofErr w:type="spellStart"/>
+      <w:proofErr w:type="gramStart"/>
+      <w:r>
+        <w:rPr>
+          <w:rFonts w:ascii="Times New Roman" w:hAnsi="Times New Roman" w:cs="Times New Roman"/>
+        </w:rPr>
+        <w:t>ProductName,CategoryName</w:t>
+      </w:r>
+      <w:proofErr w:type="spellEnd"/>
+      <w:proofErr w:type="gramEnd"/>
+    </w:p>
+    <w:p>
+      <w:pPr>
+        <w:rPr>
+          <w:rFonts w:ascii="Times New Roman" w:hAnsi="Times New Roman" w:cs="Times New Roman"/>
+        </w:rPr>
+      </w:pPr>
+      <w:r>
+        <w:rPr>
+          <w:rFonts w:ascii="Times New Roman" w:hAnsi="Times New Roman" w:cs="Times New Roman"/>
+        </w:rPr>
+        <w:t xml:space="preserve">From Products as </w:t>
+      </w:r>
+      <w:proofErr w:type="spellStart"/>
+      <w:proofErr w:type="gramStart"/>
+      <w:r>
+        <w:rPr>
+          <w:rFonts w:ascii="Times New Roman" w:hAnsi="Times New Roman" w:cs="Times New Roman"/>
+        </w:rPr>
+        <w:t>p,Categories</w:t>
+      </w:r>
+      <w:proofErr w:type="spellEnd"/>
+      <w:proofErr w:type="gramEnd"/>
+      <w:r>
+        <w:rPr>
+          <w:rFonts w:ascii="Times New Roman" w:hAnsi="Times New Roman" w:cs="Times New Roman"/>
+        </w:rPr>
+        <w:t xml:space="preserve"> as c</w:t>
+      </w:r>
+    </w:p>
+    <w:p>
+      <w:pPr>
+        <w:rPr>
+          <w:rFonts w:ascii="Times New Roman" w:hAnsi="Times New Roman" w:cs="Times New Roman"/>
+        </w:rPr>
+      </w:pPr>
+      <w:r>
+        <w:rPr>
+          <w:rFonts w:ascii="Times New Roman" w:hAnsi="Times New Roman" w:cs="Times New Roman"/>
+        </w:rPr>
+        <w:t xml:space="preserve">Where </w:t>
+      </w:r>
+      <w:proofErr w:type="spellStart"/>
+      <w:proofErr w:type="gramStart"/>
+      <w:r>
+        <w:rPr>
+          <w:rFonts w:ascii="Times New Roman" w:hAnsi="Times New Roman" w:cs="Times New Roman"/>
+        </w:rPr>
+        <w:t>p.CategoryID</w:t>
+      </w:r>
+      <w:proofErr w:type="spellEnd"/>
+      <w:r>
+        <w:rPr>
+          <w:rFonts w:ascii="Times New Roman" w:hAnsi="Times New Roman" w:cs="Times New Roman"/>
+        </w:rPr>
+        <w:t>=</w:t>
+      </w:r>
+      <w:proofErr w:type="spellStart"/>
+      <w:r>
+        <w:rPr>
+          <w:rFonts w:ascii="Times New Roman" w:hAnsi="Times New Roman" w:cs="Times New Roman"/>
+        </w:rPr>
+        <w:t>c.CategoryID</w:t>
+      </w:r>
+      <w:proofErr w:type="spellEnd"/>
+      <w:proofErr w:type="gramEnd"/>
+      <w:r>
+        <w:rPr>
+          <w:rFonts w:ascii="Times New Roman" w:hAnsi="Times New Roman" w:cs="Times New Roman"/>
+        </w:rPr>
+        <w:t xml:space="preserve"> and </w:t>
+      </w:r>
+      <w:proofErr w:type="spellStart"/>
+      <w:r>
+        <w:rPr>
+          <w:rFonts w:ascii="Times New Roman" w:hAnsi="Times New Roman" w:cs="Times New Roman"/>
+        </w:rPr>
+        <w:t>CategoryName</w:t>
+      </w:r>
+      <w:proofErr w:type="spellEnd"/>
+      <w:r>
+        <w:rPr>
+          <w:rFonts w:ascii="Times New Roman" w:hAnsi="Times New Roman" w:cs="Times New Roman"/>
+        </w:rPr>
+        <w:t>='Dairy Products'</w:t>
+      </w:r>
+    </w:p>
+    <w:p>
+      <w:pPr>
+        <w:rPr>
+          <w:rFonts w:ascii="Times New Roman" w:hAnsi="Times New Roman" w:cs="Times New Roman"/>
+        </w:rPr>
+      </w:pPr>
+    </w:p>
+    <w:p>
+      <w:pPr>
+        <w:rPr>
+          <w:rFonts w:ascii="Times New Roman" w:hAnsi="Times New Roman" w:cs="Times New Roman"/>
+          <w:color w:val="FF0000"/>
+        </w:rPr>
+      </w:pPr>
+      <w:r>
+        <w:rPr>
+          <w:rFonts w:ascii="Times New Roman" w:hAnsi="Times New Roman" w:cs="Times New Roman"/>
+          <w:color w:val="FF0000"/>
+        </w:rPr>
+        <w:t>Solution1</w:t>
+      </w:r>
+    </w:p>
+    <w:p>
+      <w:pPr>
+        <w:rPr>
           <w:rFonts w:ascii="Times New Roman" w:hAnsi="Times New Roman" w:cs="Times New Roman" w:hint="eastAsia"/>
-          <w:b/>
-          <w:bCs/>
-        </w:rPr>
-      </w:pPr>
-      <w:r>
-        <w:rPr>
-          <w:rFonts w:ascii="Times New Roman" w:hAnsi="Times New Roman" w:cs="Times New Roman"/>
-          <w:b/>
-          <w:bCs/>
-        </w:rPr>
-        <w:t>What products are contained in category 'Dairy Products'?</w:t>
-      </w:r>
-    </w:p>
-    <w:p>
-      <w:pPr>
-        <w:rPr>
-          <w:rFonts w:ascii="Times New Roman" w:hAnsi="Times New Roman" w:cs="Times New Roman"/>
-        </w:rPr>
-      </w:pPr>
-      <w:r>
-        <w:rPr>
-          <w:rFonts w:ascii="Times New Roman" w:hAnsi="Times New Roman" w:cs="Times New Roman"/>
+          <w:color w:val="FF0000"/>
+        </w:rPr>
+      </w:pPr>
+      <w:r>
+        <w:rPr>
+          <w:rFonts w:ascii="Times New Roman" w:hAnsi="Times New Roman" w:cs="Times New Roman" w:hint="eastAsia"/>
+          <w:color w:val="FF0000"/>
+        </w:rPr>
+        <w:t>#</w:t>
+      </w:r>
+      <w:r>
+        <w:rPr>
+          <w:rFonts w:ascii="Times New Roman" w:hAnsi="Times New Roman" w:cs="Times New Roman"/>
+          <w:color w:val="FF0000"/>
+        </w:rPr>
+        <w:t>#</w:t>
+      </w:r>
+    </w:p>
+    <w:p>
+      <w:pPr>
+        <w:rPr>
+          <w:rFonts w:ascii="Times New Roman" w:hAnsi="Times New Roman" w:cs="Times New Roman"/>
+          <w:color w:val="FF0000"/>
+        </w:rPr>
+      </w:pPr>
+      <w:r>
+        <w:rPr>
+          <w:rFonts w:ascii="Times New Roman" w:hAnsi="Times New Roman" w:cs="Times New Roman"/>
+          <w:color w:val="FF0000"/>
+        </w:rPr>
+        <w:t>From products join categories</w:t>
+      </w:r>
+    </w:p>
+    <w:p>
+      <w:pPr>
+        <w:rPr>
+          <w:rFonts w:ascii="Times New Roman" w:hAnsi="Times New Roman" w:cs="Times New Roman"/>
+          <w:color w:val="FF0000"/>
+        </w:rPr>
+      </w:pPr>
+      <w:r>
+        <w:rPr>
+          <w:rFonts w:ascii="Times New Roman" w:hAnsi="Times New Roman" w:cs="Times New Roman"/>
+          <w:color w:val="FF0000"/>
+        </w:rPr>
+        <w:t xml:space="preserve">On </w:t>
+      </w:r>
+      <w:proofErr w:type="spellStart"/>
+      <w:proofErr w:type="gramStart"/>
+      <w:r>
+        <w:rPr>
+          <w:rFonts w:ascii="Times New Roman" w:hAnsi="Times New Roman" w:cs="Times New Roman"/>
+          <w:color w:val="FF0000"/>
+        </w:rPr>
+        <w:t>products.categoryID</w:t>
+      </w:r>
+      <w:proofErr w:type="spellEnd"/>
+      <w:proofErr w:type="gramEnd"/>
+      <w:r>
+        <w:rPr>
+          <w:rFonts w:ascii="Times New Roman" w:hAnsi="Times New Roman" w:cs="Times New Roman"/>
+          <w:color w:val="FF0000"/>
+        </w:rPr>
+        <w:t xml:space="preserve"> = </w:t>
+      </w:r>
+      <w:proofErr w:type="spellStart"/>
+      <w:r>
+        <w:rPr>
+          <w:rFonts w:ascii="Times New Roman" w:hAnsi="Times New Roman" w:cs="Times New Roman"/>
+          <w:color w:val="FF0000"/>
+        </w:rPr>
+        <w:t>categories.categoryID</w:t>
+      </w:r>
+      <w:proofErr w:type="spellEnd"/>
+    </w:p>
+    <w:p>
+      <w:pPr>
+        <w:rPr>
+          <w:rFonts w:ascii="Times New Roman" w:hAnsi="Times New Roman" w:cs="Times New Roman"/>
+          <w:color w:val="FF0000"/>
+        </w:rPr>
+      </w:pPr>
+      <w:r>
+        <w:rPr>
+          <w:rFonts w:ascii="Times New Roman" w:hAnsi="Times New Roman" w:cs="Times New Roman"/>
+          <w:color w:val="FF0000"/>
+        </w:rPr>
+        <w:t xml:space="preserve">Where </w:t>
+      </w:r>
+      <w:proofErr w:type="spellStart"/>
+      <w:r>
+        <w:rPr>
+          <w:rFonts w:ascii="Times New Roman" w:hAnsi="Times New Roman" w:cs="Times New Roman"/>
+          <w:color w:val="FF0000"/>
+        </w:rPr>
+        <w:t>categoryName</w:t>
+      </w:r>
+      <w:proofErr w:type="spellEnd"/>
+      <w:r>
+        <w:rPr>
+          <w:rFonts w:ascii="Times New Roman" w:hAnsi="Times New Roman" w:cs="Times New Roman"/>
+          <w:color w:val="FF0000"/>
+        </w:rPr>
+        <w:t>=’Dairy Products’</w:t>
+      </w:r>
+    </w:p>
+    <w:p>
+      <w:pPr>
+        <w:rPr>
+          <w:rFonts w:ascii="Times New Roman" w:hAnsi="Times New Roman" w:cs="Times New Roman"/>
+          <w:color w:val="FF0000"/>
+        </w:rPr>
+      </w:pPr>
+    </w:p>
+    <w:p>
+      <w:pPr>
+        <w:rPr>
+          <w:rFonts w:ascii="Times New Roman" w:hAnsi="Times New Roman" w:cs="Times New Roman"/>
+          <w:color w:val="FF0000"/>
+        </w:rPr>
+      </w:pPr>
+      <w:r>
+        <w:rPr>
+          <w:rFonts w:ascii="Times New Roman" w:hAnsi="Times New Roman" w:cs="Times New Roman"/>
+          <w:color w:val="FF0000"/>
+        </w:rPr>
+        <w:t>Solution2</w:t>
+      </w:r>
+      <w:r>
+        <w:rPr>
+          <w:rFonts w:ascii="Times New Roman" w:hAnsi="Times New Roman" w:cs="Times New Roman" w:hint="eastAsia"/>
+          <w:color w:val="FF0000"/>
+        </w:rPr>
+        <w:t xml:space="preserve"> </w:t>
+      </w:r>
+      <w:r>
+        <w:rPr>
+          <w:rFonts w:ascii="Times New Roman" w:hAnsi="Times New Roman" w:cs="Times New Roman"/>
+          <w:color w:val="FF0000"/>
+        </w:rPr>
+        <w:t>Sub-query:</w:t>
+      </w:r>
+    </w:p>
+    <w:p>
+      <w:pPr>
+        <w:rPr>
+          <w:rFonts w:ascii="Times New Roman" w:hAnsi="Times New Roman" w:cs="Times New Roman"/>
+          <w:color w:val="FF0000"/>
+        </w:rPr>
+      </w:pPr>
+      <w:r>
+        <w:rPr>
+          <w:rFonts w:ascii="Times New Roman" w:hAnsi="Times New Roman" w:cs="Times New Roman" w:hint="eastAsia"/>
+          <w:color w:val="FF0000"/>
+        </w:rPr>
+        <w:t>#</w:t>
+      </w:r>
+      <w:r>
+        <w:rPr>
+          <w:rFonts w:ascii="Times New Roman" w:hAnsi="Times New Roman" w:cs="Times New Roman"/>
+          <w:color w:val="FF0000"/>
+        </w:rPr>
+        <w:t>#</w:t>
+      </w:r>
+    </w:p>
+    <w:p>
+      <w:pPr>
+        <w:rPr>
+          <w:rFonts w:ascii="Times New Roman" w:hAnsi="Times New Roman" w:cs="Times New Roman"/>
+          <w:color w:val="FF0000"/>
+        </w:rPr>
+      </w:pPr>
+      <w:r>
+        <w:rPr>
+          <w:rFonts w:ascii="Times New Roman" w:hAnsi="Times New Roman" w:cs="Times New Roman" w:hint="eastAsia"/>
+          <w:color w:val="FF0000"/>
+        </w:rPr>
+        <w:t>S</w:t>
+      </w:r>
+      <w:r>
+        <w:rPr>
+          <w:rFonts w:ascii="Times New Roman" w:hAnsi="Times New Roman" w:cs="Times New Roman"/>
+          <w:color w:val="FF0000"/>
+        </w:rPr>
+        <w:t>ELECT Pr</w:t>
+      </w:r>
+      <w:r>
+        <w:rPr>
+          <w:rFonts w:ascii="Times New Roman" w:hAnsi="Times New Roman" w:cs="Times New Roman"/>
+          <w:color w:val="FF0000"/>
+        </w:rPr>
+        <w:t>oductName,</w:t>
+      </w:r>
+      <w:r>
+        <w:rPr>
+          <w:rFonts w:ascii="Times New Roman" w:hAnsi="Times New Roman" w:cs="Times New Roman"/>
+          <w:color w:val="FF0000"/>
+        </w:rPr>
+        <w:t xml:space="preserve"> ‘</w:t>
+      </w:r>
+      <w:r>
+        <w:rPr>
+          <w:rFonts w:ascii="Times New Roman" w:hAnsi="Times New Roman" w:cs="Times New Roman"/>
+          <w:color w:val="FF0000"/>
+        </w:rPr>
+        <w:t>Dairy Products'</w:t>
+      </w:r>
+      <w:r>
+        <w:rPr>
+          <w:rFonts w:ascii="Times New Roman" w:hAnsi="Times New Roman" w:cs="Times New Roman"/>
+          <w:color w:val="FF0000"/>
+        </w:rPr>
+        <w:t xml:space="preserve"> as </w:t>
+      </w:r>
+      <w:proofErr w:type="spellStart"/>
+      <w:r>
+        <w:rPr>
+          <w:rFonts w:ascii="Times New Roman" w:hAnsi="Times New Roman" w:cs="Times New Roman"/>
+          <w:color w:val="FF0000"/>
+        </w:rPr>
+        <w:t>CategoryName</w:t>
+      </w:r>
+      <w:proofErr w:type="spellEnd"/>
+    </w:p>
+    <w:p>
+      <w:pPr>
+        <w:rPr>
+          <w:rFonts w:ascii="Times New Roman" w:hAnsi="Times New Roman" w:cs="Times New Roman"/>
+          <w:color w:val="FF0000"/>
+        </w:rPr>
+      </w:pPr>
+      <w:r>
+        <w:rPr>
+          <w:rFonts w:ascii="Times New Roman" w:hAnsi="Times New Roman" w:cs="Times New Roman" w:hint="eastAsia"/>
+          <w:color w:val="FF0000"/>
+        </w:rPr>
+        <w:t>F</w:t>
+      </w:r>
+      <w:r>
+        <w:rPr>
+          <w:rFonts w:ascii="Times New Roman" w:hAnsi="Times New Roman" w:cs="Times New Roman"/>
+          <w:color w:val="FF0000"/>
+        </w:rPr>
+        <w:t>rom</w:t>
+      </w:r>
+      <w:r>
+        <w:rPr>
+          <w:rFonts w:ascii="Times New Roman" w:hAnsi="Times New Roman" w:cs="Times New Roman"/>
+          <w:color w:val="FF0000"/>
+        </w:rPr>
+        <w:t xml:space="preserve"> Products</w:t>
+      </w:r>
+    </w:p>
+    <w:p>
+      <w:pPr>
+        <w:rPr>
+          <w:rFonts w:ascii="Times New Roman" w:hAnsi="Times New Roman" w:cs="Times New Roman"/>
+          <w:color w:val="FF0000"/>
+        </w:rPr>
+      </w:pPr>
+      <w:r>
+        <w:rPr>
+          <w:rFonts w:ascii="Times New Roman" w:hAnsi="Times New Roman" w:cs="Times New Roman" w:hint="eastAsia"/>
+          <w:color w:val="FF0000"/>
+        </w:rPr>
+        <w:t>W</w:t>
+      </w:r>
+      <w:r>
+        <w:rPr>
+          <w:rFonts w:ascii="Times New Roman" w:hAnsi="Times New Roman" w:cs="Times New Roman"/>
+          <w:color w:val="FF0000"/>
+        </w:rPr>
+        <w:t xml:space="preserve">here </w:t>
+      </w:r>
+      <w:proofErr w:type="spellStart"/>
+      <w:r>
+        <w:rPr>
+          <w:rFonts w:ascii="Times New Roman" w:hAnsi="Times New Roman" w:cs="Times New Roman"/>
+          <w:color w:val="FF0000"/>
+        </w:rPr>
+        <w:t>CategoryID</w:t>
+      </w:r>
+      <w:proofErr w:type="spellEnd"/>
+      <w:r>
+        <w:rPr>
+          <w:rFonts w:ascii="Times New Roman" w:hAnsi="Times New Roman" w:cs="Times New Roman"/>
+          <w:color w:val="FF0000"/>
+        </w:rPr>
+        <w:t xml:space="preserve"> in</w:t>
+      </w:r>
+    </w:p>
+    <w:p>
+      <w:pPr>
+        <w:rPr>
+          <w:rFonts w:ascii="Times New Roman" w:hAnsi="Times New Roman" w:cs="Times New Roman" w:hint="eastAsia"/>
+          <w:color w:val="FF0000"/>
+        </w:rPr>
+      </w:pPr>
+      <w:r>
+        <w:rPr>
+          <w:rFonts w:ascii="Times New Roman" w:hAnsi="Times New Roman" w:cs="Times New Roman"/>
+          <w:color w:val="FF0000"/>
+        </w:rPr>
+        <w:t>(</w:t>
+      </w:r>
+    </w:p>
+    <w:p>
+      <w:pPr>
+        <w:rPr>
+          <w:rFonts w:ascii="Times New Roman" w:hAnsi="Times New Roman" w:cs="Times New Roman"/>
+          <w:color w:val="FF0000"/>
+        </w:rPr>
+      </w:pPr>
+      <w:r>
+        <w:rPr>
+          <w:rFonts w:ascii="Times New Roman" w:hAnsi="Times New Roman" w:cs="Times New Roman"/>
+          <w:color w:val="FF0000"/>
         </w:rPr>
         <w:t xml:space="preserve">SELECT </w:t>
       </w:r>
       <w:proofErr w:type="spellStart"/>
-      <w:proofErr w:type="gramStart"/>
-      <w:r>
-        <w:rPr>
-          <w:rFonts w:ascii="Times New Roman" w:hAnsi="Times New Roman" w:cs="Times New Roman"/>
-        </w:rPr>
-        <w:t>ProductName,CategoryName</w:t>
-      </w:r>
-      <w:proofErr w:type="spellEnd"/>
-      <w:proofErr w:type="gramEnd"/>
-    </w:p>
-    <w:p>
-      <w:pPr>
-        <w:rPr>
-          <w:rFonts w:ascii="Times New Roman" w:hAnsi="Times New Roman" w:cs="Times New Roman"/>
-        </w:rPr>
-      </w:pPr>
-      <w:r>
-        <w:rPr>
-          <w:rFonts w:ascii="Times New Roman" w:hAnsi="Times New Roman" w:cs="Times New Roman"/>
-        </w:rPr>
-        <w:t xml:space="preserve">From Products as </w:t>
-      </w:r>
-      <w:proofErr w:type="spellStart"/>
-      <w:proofErr w:type="gramStart"/>
-      <w:r>
-        <w:rPr>
-          <w:rFonts w:ascii="Times New Roman" w:hAnsi="Times New Roman" w:cs="Times New Roman"/>
-        </w:rPr>
-        <w:t>p,Categories</w:t>
-      </w:r>
-      <w:proofErr w:type="spellEnd"/>
-      <w:proofErr w:type="gramEnd"/>
-      <w:r>
-        <w:rPr>
-          <w:rFonts w:ascii="Times New Roman" w:hAnsi="Times New Roman" w:cs="Times New Roman"/>
-        </w:rPr>
-        <w:t xml:space="preserve"> as c</w:t>
-      </w:r>
-    </w:p>
-    <w:p>
-      <w:pPr>
-        <w:rPr>
-          <w:rFonts w:ascii="Times New Roman" w:hAnsi="Times New Roman" w:cs="Times New Roman"/>
-        </w:rPr>
-      </w:pPr>
-      <w:r>
-        <w:rPr>
-          <w:rFonts w:ascii="Times New Roman" w:hAnsi="Times New Roman" w:cs="Times New Roman"/>
-        </w:rPr>
-        <w:t xml:space="preserve">Where </w:t>
-      </w:r>
-      <w:proofErr w:type="spellStart"/>
-      <w:proofErr w:type="gramStart"/>
-      <w:r>
-        <w:rPr>
-          <w:rFonts w:ascii="Times New Roman" w:hAnsi="Times New Roman" w:cs="Times New Roman"/>
-        </w:rPr>
-        <w:t>p.CategoryID</w:t>
-      </w:r>
-      <w:proofErr w:type="spellEnd"/>
-      <w:r>
-        <w:rPr>
-          <w:rFonts w:ascii="Times New Roman" w:hAnsi="Times New Roman" w:cs="Times New Roman"/>
-        </w:rPr>
-        <w:t>=</w:t>
-      </w:r>
-      <w:proofErr w:type="spellStart"/>
-      <w:r>
-        <w:rPr>
-          <w:rFonts w:ascii="Times New Roman" w:hAnsi="Times New Roman" w:cs="Times New Roman"/>
-        </w:rPr>
-        <w:t>c.CategoryID</w:t>
-      </w:r>
-      <w:proofErr w:type="spellEnd"/>
-      <w:proofErr w:type="gramEnd"/>
-      <w:r>
-        <w:rPr>
-          <w:rFonts w:ascii="Times New Roman" w:hAnsi="Times New Roman" w:cs="Times New Roman"/>
-        </w:rPr>
-        <w:t xml:space="preserve"> and </w:t>
-      </w:r>
-      <w:proofErr w:type="spellStart"/>
-      <w:r>
-        <w:rPr>
-          <w:rFonts w:ascii="Times New Roman" w:hAnsi="Times New Roman" w:cs="Times New Roman"/>
+      <w:r>
+        <w:rPr>
+          <w:rFonts w:ascii="Times New Roman" w:hAnsi="Times New Roman" w:cs="Times New Roman"/>
+          <w:color w:val="FF0000"/>
+        </w:rPr>
+        <w:t>C</w:t>
+      </w:r>
+      <w:r>
+        <w:rPr>
+          <w:rFonts w:ascii="Times New Roman" w:hAnsi="Times New Roman" w:cs="Times New Roman" w:hint="eastAsia"/>
+          <w:color w:val="FF0000"/>
+        </w:rPr>
+        <w:t>ategory</w:t>
+      </w:r>
+      <w:r>
+        <w:rPr>
+          <w:rFonts w:ascii="Times New Roman" w:hAnsi="Times New Roman" w:cs="Times New Roman"/>
+          <w:color w:val="FF0000"/>
+        </w:rPr>
+        <w:t>ID</w:t>
+      </w:r>
+      <w:proofErr w:type="spellEnd"/>
+    </w:p>
+    <w:p>
+      <w:pPr>
+        <w:rPr>
+          <w:rFonts w:ascii="Times New Roman" w:hAnsi="Times New Roman" w:cs="Times New Roman"/>
+          <w:color w:val="FF0000"/>
+        </w:rPr>
+      </w:pPr>
+      <w:r>
+        <w:rPr>
+          <w:rFonts w:ascii="Times New Roman" w:hAnsi="Times New Roman" w:cs="Times New Roman" w:hint="eastAsia"/>
+          <w:color w:val="FF0000"/>
+        </w:rPr>
+        <w:t>F</w:t>
+      </w:r>
+      <w:r>
+        <w:rPr>
+          <w:rFonts w:ascii="Times New Roman" w:hAnsi="Times New Roman" w:cs="Times New Roman"/>
+          <w:color w:val="FF0000"/>
+        </w:rPr>
+        <w:t>ROM C</w:t>
+      </w:r>
+      <w:r>
+        <w:rPr>
+          <w:rFonts w:ascii="Times New Roman" w:hAnsi="Times New Roman" w:cs="Times New Roman" w:hint="eastAsia"/>
+          <w:color w:val="FF0000"/>
+        </w:rPr>
+        <w:t>ategories</w:t>
+      </w:r>
+    </w:p>
+    <w:p>
+      <w:pPr>
+        <w:rPr>
+          <w:rFonts w:ascii="Times New Roman" w:hAnsi="Times New Roman" w:cs="Times New Roman" w:hint="eastAsia"/>
+          <w:color w:val="FF0000"/>
+        </w:rPr>
+      </w:pPr>
+      <w:r>
+        <w:rPr>
+          <w:rFonts w:ascii="Times New Roman" w:hAnsi="Times New Roman" w:cs="Times New Roman" w:hint="eastAsia"/>
+          <w:color w:val="FF0000"/>
+        </w:rPr>
+        <w:t>Where</w:t>
+      </w:r>
+      <w:r>
+        <w:rPr>
+          <w:rFonts w:ascii="Times New Roman" w:hAnsi="Times New Roman" w:cs="Times New Roman"/>
+          <w:color w:val="FF0000"/>
+        </w:rPr>
+        <w:t xml:space="preserve"> </w:t>
+      </w:r>
+      <w:proofErr w:type="spellStart"/>
+      <w:r>
+        <w:rPr>
+          <w:rFonts w:ascii="Times New Roman" w:hAnsi="Times New Roman" w:cs="Times New Roman"/>
+          <w:color w:val="FF0000"/>
         </w:rPr>
         <w:t>CategoryName</w:t>
       </w:r>
@@ -727,6 +1892,7 @@
       <w:r>
         <w:rPr>
           <w:rFonts w:ascii="Times New Roman" w:hAnsi="Times New Roman" w:cs="Times New Roman"/>
+          <w:color w:val="FF0000"/>
         </w:rPr>
         <w:t>='Dairy Products'</w:t>
       </w:r>
@@ -734,9 +1900,17 @@
     <w:p>
       <w:pPr>
         <w:rPr>
+          <w:rFonts w:ascii="Times New Roman" w:hAnsi="Times New Roman" w:cs="Times New Roman"/>
+          <w:color w:val="FF0000"/>
+        </w:rPr>
+      </w:pPr>
+      <w:r>
+        <w:rPr>
           <w:rFonts w:ascii="Times New Roman" w:hAnsi="Times New Roman" w:cs="Times New Roman" w:hint="eastAsia"/>
-        </w:rPr>
-      </w:pPr>
+          <w:color w:val="FF0000"/>
+        </w:rPr>
+        <w:t>)</w:t>
+      </w:r>
     </w:p>
     <w:p>
       <w:pPr>
@@ -794,7 +1968,7 @@
         </w:numPr>
         <w:ind w:firstLineChars="0"/>
         <w:rPr>
-          <w:rFonts w:ascii="Times New Roman" w:hAnsi="Times New Roman" w:cs="Times New Roman" w:hint="eastAsia"/>
+          <w:rFonts w:ascii="Times New Roman" w:hAnsi="Times New Roman" w:cs="Times New Roman"/>
           <w:b/>
           <w:bCs/>
         </w:rPr>
@@ -876,7 +2050,7 @@
         <w:pStyle w:val="a4"/>
         <w:ind w:firstLineChars="0" w:firstLine="0"/>
         <w:rPr>
-          <w:rFonts w:ascii="Times New Roman" w:hAnsi="Times New Roman" w:cs="Times New Roman" w:hint="eastAsia"/>
+          <w:rFonts w:ascii="Times New Roman" w:hAnsi="Times New Roman" w:cs="Times New Roman"/>
         </w:rPr>
       </w:pPr>
     </w:p>
@@ -887,7 +2061,7 @@
           <w:numId w:val="4"/>
         </w:numPr>
         <w:rPr>
-          <w:rFonts w:ascii="Times New Roman" w:hAnsi="Times New Roman" w:cs="Times New Roman" w:hint="eastAsia"/>
+          <w:rFonts w:ascii="Times New Roman" w:hAnsi="Times New Roman" w:cs="Times New Roman"/>
           <w:b/>
           <w:bCs/>
         </w:rPr>
@@ -966,18 +2140,17 @@
           <w:numId w:val="4"/>
         </w:numPr>
         <w:rPr>
-          <w:rFonts w:ascii="Times New Roman" w:hAnsi="Times New Roman" w:cs="Times New Roman" w:hint="eastAsia"/>
-          <w:b/>
-          <w:bCs/>
-        </w:rPr>
-      </w:pPr>
-      <w:r>
-        <w:rPr>
-          <w:rFonts w:ascii="Times New Roman" w:hAnsi="Times New Roman" w:cs="Times New Roman"/>
-          <w:b/>
-          <w:bCs/>
-        </w:rPr>
-        <w:lastRenderedPageBreak/>
+          <w:rFonts w:ascii="Times New Roman" w:hAnsi="Times New Roman" w:cs="Times New Roman"/>
+          <w:b/>
+          <w:bCs/>
+        </w:rPr>
+      </w:pPr>
+      <w:r>
+        <w:rPr>
+          <w:rFonts w:ascii="Times New Roman" w:hAnsi="Times New Roman" w:cs="Times New Roman"/>
+          <w:b/>
+          <w:bCs/>
+        </w:rPr>
         <w:t>How many distinct actors last names are there?</w:t>
       </w:r>
     </w:p>
@@ -1054,141 +2227,163 @@
           <w:numId w:val="4"/>
         </w:numPr>
         <w:rPr>
+          <w:rFonts w:ascii="Times New Roman" w:hAnsi="Times New Roman" w:cs="Times New Roman"/>
+          <w:b/>
+          <w:bCs/>
+        </w:rPr>
+      </w:pPr>
+      <w:r>
+        <w:rPr>
+          <w:rFonts w:ascii="Times New Roman" w:hAnsi="Times New Roman" w:cs="Times New Roman"/>
+          <w:b/>
+          <w:bCs/>
+        </w:rPr>
+        <w:t>Which last names appear more than once?</w:t>
+      </w:r>
+    </w:p>
+    <w:p>
+      <w:pPr>
+        <w:rPr>
+          <w:rFonts w:ascii="Times New Roman" w:hAnsi="Times New Roman" w:cs="Times New Roman"/>
+        </w:rPr>
+      </w:pPr>
+      <w:r>
+        <w:rPr>
+          <w:rFonts w:ascii="Times New Roman" w:hAnsi="Times New Roman" w:cs="Times New Roman"/>
+        </w:rPr>
+        <w:t xml:space="preserve">SELECT </w:t>
+      </w:r>
+      <w:proofErr w:type="spellStart"/>
+      <w:r>
+        <w:rPr>
+          <w:rFonts w:ascii="Times New Roman" w:hAnsi="Times New Roman" w:cs="Times New Roman"/>
+        </w:rPr>
+        <w:t>last_name</w:t>
+      </w:r>
+      <w:proofErr w:type="spellEnd"/>
+      <w:r>
+        <w:rPr>
+          <w:rFonts w:ascii="Times New Roman" w:hAnsi="Times New Roman" w:cs="Times New Roman"/>
+        </w:rPr>
+        <w:t>, count(</w:t>
+      </w:r>
+      <w:r>
+        <w:rPr>
+          <w:rFonts w:ascii="Times New Roman" w:hAnsi="Times New Roman" w:cs="Times New Roman"/>
+        </w:rPr>
+        <w:t>distinct(</w:t>
+      </w:r>
+      <w:proofErr w:type="spellStart"/>
+      <w:r>
+        <w:rPr>
+          <w:rFonts w:ascii="Times New Roman" w:hAnsi="Times New Roman" w:cs="Times New Roman"/>
+        </w:rPr>
+        <w:t>last_name</w:t>
+      </w:r>
+      <w:proofErr w:type="spellEnd"/>
+      <w:r>
+        <w:rPr>
+          <w:rFonts w:ascii="Times New Roman" w:hAnsi="Times New Roman" w:cs="Times New Roman"/>
+        </w:rPr>
+        <w:t>)</w:t>
+      </w:r>
+      <w:r>
+        <w:rPr>
+          <w:rFonts w:ascii="Times New Roman" w:hAnsi="Times New Roman" w:cs="Times New Roman"/>
+        </w:rPr>
+        <w:t xml:space="preserve">) as </w:t>
+      </w:r>
+      <w:proofErr w:type="spellStart"/>
+      <w:r>
+        <w:rPr>
+          <w:rFonts w:ascii="Times New Roman" w:hAnsi="Times New Roman" w:cs="Times New Roman"/>
+        </w:rPr>
+        <w:t>appear_num</w:t>
+      </w:r>
+      <w:proofErr w:type="spellEnd"/>
+      <w:r>
+        <w:rPr>
+          <w:rFonts w:ascii="Times New Roman" w:hAnsi="Times New Roman" w:cs="Times New Roman"/>
+        </w:rPr>
+        <w:t xml:space="preserve"> FROM </w:t>
+      </w:r>
+      <w:proofErr w:type="spellStart"/>
+      <w:proofErr w:type="gramStart"/>
+      <w:r>
+        <w:rPr>
+          <w:rFonts w:ascii="Times New Roman" w:hAnsi="Times New Roman" w:cs="Times New Roman"/>
+        </w:rPr>
+        <w:t>sakila.actor</w:t>
+      </w:r>
+      <w:proofErr w:type="spellEnd"/>
+      <w:proofErr w:type="gramEnd"/>
+    </w:p>
+    <w:p>
+      <w:pPr>
+        <w:rPr>
+          <w:rFonts w:ascii="Times New Roman" w:hAnsi="Times New Roman" w:cs="Times New Roman"/>
+        </w:rPr>
+      </w:pPr>
+      <w:r>
+        <w:rPr>
+          <w:rFonts w:ascii="Times New Roman" w:hAnsi="Times New Roman" w:cs="Times New Roman"/>
+        </w:rPr>
+        <w:t xml:space="preserve">Group by </w:t>
+      </w:r>
+      <w:proofErr w:type="spellStart"/>
+      <w:r>
+        <w:rPr>
+          <w:rFonts w:ascii="Times New Roman" w:hAnsi="Times New Roman" w:cs="Times New Roman"/>
+        </w:rPr>
+        <w:t>last_name</w:t>
+      </w:r>
+      <w:proofErr w:type="spellEnd"/>
+    </w:p>
+    <w:p>
+      <w:pPr>
+        <w:rPr>
+          <w:rFonts w:ascii="Times New Roman" w:hAnsi="Times New Roman" w:cs="Times New Roman"/>
+        </w:rPr>
+      </w:pPr>
+      <w:r>
+        <w:rPr>
+          <w:rFonts w:ascii="Times New Roman" w:hAnsi="Times New Roman" w:cs="Times New Roman"/>
+        </w:rPr>
+        <w:t>having count(</w:t>
+      </w:r>
+      <w:proofErr w:type="spellStart"/>
+      <w:r>
+        <w:rPr>
+          <w:rFonts w:ascii="Times New Roman" w:hAnsi="Times New Roman" w:cs="Times New Roman"/>
+        </w:rPr>
+        <w:t>last_name</w:t>
+      </w:r>
+      <w:proofErr w:type="spellEnd"/>
+      <w:r>
+        <w:rPr>
+          <w:rFonts w:ascii="Times New Roman" w:hAnsi="Times New Roman" w:cs="Times New Roman"/>
+        </w:rPr>
+        <w:t>)&gt;1</w:t>
+      </w:r>
+    </w:p>
+    <w:p>
+      <w:pPr>
+        <w:rPr>
+          <w:rFonts w:ascii="Times New Roman" w:hAnsi="Times New Roman" w:cs="Times New Roman"/>
+        </w:rPr>
+      </w:pPr>
+      <w:r>
+        <w:rPr>
           <w:rFonts w:ascii="Times New Roman" w:hAnsi="Times New Roman" w:cs="Times New Roman" w:hint="eastAsia"/>
-          <w:b/>
-          <w:bCs/>
-        </w:rPr>
-      </w:pPr>
-      <w:r>
-        <w:rPr>
-          <w:rFonts w:ascii="Times New Roman" w:hAnsi="Times New Roman" w:cs="Times New Roman"/>
-          <w:b/>
-          <w:bCs/>
-        </w:rPr>
-        <w:t>Which last names appear more than once?</w:t>
-      </w:r>
-    </w:p>
-    <w:p>
-      <w:pPr>
-        <w:rPr>
-          <w:rFonts w:ascii="Times New Roman" w:hAnsi="Times New Roman" w:cs="Times New Roman"/>
-        </w:rPr>
-      </w:pPr>
-      <w:r>
-        <w:rPr>
-          <w:rFonts w:ascii="Times New Roman" w:hAnsi="Times New Roman" w:cs="Times New Roman"/>
-        </w:rPr>
-        <w:t xml:space="preserve">SELECT </w:t>
-      </w:r>
-      <w:proofErr w:type="spellStart"/>
-      <w:r>
-        <w:rPr>
-          <w:rFonts w:ascii="Times New Roman" w:hAnsi="Times New Roman" w:cs="Times New Roman"/>
-        </w:rPr>
-        <w:t>last_name</w:t>
-      </w:r>
-      <w:proofErr w:type="spellEnd"/>
-      <w:r>
-        <w:rPr>
-          <w:rFonts w:ascii="Times New Roman" w:hAnsi="Times New Roman" w:cs="Times New Roman"/>
-        </w:rPr>
-        <w:t>, count(</w:t>
-      </w:r>
-      <w:proofErr w:type="spellStart"/>
-      <w:r>
-        <w:rPr>
-          <w:rFonts w:ascii="Times New Roman" w:hAnsi="Times New Roman" w:cs="Times New Roman"/>
-        </w:rPr>
-        <w:t>last_name</w:t>
-      </w:r>
-      <w:proofErr w:type="spellEnd"/>
-      <w:r>
-        <w:rPr>
-          <w:rFonts w:ascii="Times New Roman" w:hAnsi="Times New Roman" w:cs="Times New Roman"/>
-        </w:rPr>
-        <w:t xml:space="preserve">) as </w:t>
-      </w:r>
-      <w:proofErr w:type="spellStart"/>
-      <w:r>
-        <w:rPr>
-          <w:rFonts w:ascii="Times New Roman" w:hAnsi="Times New Roman" w:cs="Times New Roman"/>
-        </w:rPr>
-        <w:t>appear_num</w:t>
-      </w:r>
-      <w:proofErr w:type="spellEnd"/>
-      <w:r>
-        <w:rPr>
-          <w:rFonts w:ascii="Times New Roman" w:hAnsi="Times New Roman" w:cs="Times New Roman"/>
-        </w:rPr>
-        <w:t xml:space="preserve"> FROM </w:t>
-      </w:r>
-      <w:proofErr w:type="spellStart"/>
-      <w:proofErr w:type="gramStart"/>
-      <w:r>
-        <w:rPr>
-          <w:rFonts w:ascii="Times New Roman" w:hAnsi="Times New Roman" w:cs="Times New Roman"/>
-        </w:rPr>
-        <w:t>sakila.actor</w:t>
-      </w:r>
-      <w:proofErr w:type="spellEnd"/>
-      <w:proofErr w:type="gramEnd"/>
-    </w:p>
-    <w:p>
-      <w:pPr>
-        <w:rPr>
-          <w:rFonts w:ascii="Times New Roman" w:hAnsi="Times New Roman" w:cs="Times New Roman"/>
-        </w:rPr>
-      </w:pPr>
-      <w:r>
-        <w:rPr>
-          <w:rFonts w:ascii="Times New Roman" w:hAnsi="Times New Roman" w:cs="Times New Roman"/>
-        </w:rPr>
-        <w:t xml:space="preserve">Group by </w:t>
-      </w:r>
-      <w:proofErr w:type="spellStart"/>
-      <w:r>
-        <w:rPr>
-          <w:rFonts w:ascii="Times New Roman" w:hAnsi="Times New Roman" w:cs="Times New Roman"/>
-        </w:rPr>
-        <w:t>last_name</w:t>
-      </w:r>
-      <w:proofErr w:type="spellEnd"/>
-    </w:p>
-    <w:p>
-      <w:pPr>
-        <w:rPr>
-          <w:rFonts w:ascii="Times New Roman" w:hAnsi="Times New Roman" w:cs="Times New Roman"/>
-        </w:rPr>
-      </w:pPr>
-      <w:r>
-        <w:rPr>
-          <w:rFonts w:ascii="Times New Roman" w:hAnsi="Times New Roman" w:cs="Times New Roman"/>
-        </w:rPr>
-        <w:t>having count(</w:t>
-      </w:r>
-      <w:proofErr w:type="spellStart"/>
-      <w:r>
-        <w:rPr>
-          <w:rFonts w:ascii="Times New Roman" w:hAnsi="Times New Roman" w:cs="Times New Roman"/>
-        </w:rPr>
-        <w:t>last_name</w:t>
-      </w:r>
-      <w:proofErr w:type="spellEnd"/>
-      <w:r>
-        <w:rPr>
-          <w:rFonts w:ascii="Times New Roman" w:hAnsi="Times New Roman" w:cs="Times New Roman"/>
-        </w:rPr>
-        <w:t>)&gt;1;</w:t>
-      </w:r>
-    </w:p>
-    <w:p>
-      <w:pPr>
-        <w:rPr>
-          <w:rFonts w:ascii="Times New Roman" w:hAnsi="Times New Roman" w:cs="Times New Roman"/>
-          <w:b/>
-          <w:bCs/>
-        </w:rPr>
-      </w:pPr>
+        </w:rPr>
+        <w:t>o</w:t>
+      </w:r>
+      <w:r>
+        <w:rPr>
+          <w:rFonts w:ascii="Times New Roman" w:hAnsi="Times New Roman" w:cs="Times New Roman"/>
+        </w:rPr>
+        <w:t>rder by 2 desc;</w:t>
+      </w:r>
     </w:p>
     <w:p>
       <w:pPr>
@@ -1197,17 +2392,18 @@
           <w:numId w:val="4"/>
         </w:numPr>
         <w:rPr>
-          <w:rFonts w:ascii="Times New Roman" w:hAnsi="Times New Roman" w:cs="Times New Roman" w:hint="eastAsia"/>
-          <w:b/>
-          <w:bCs/>
-        </w:rPr>
-      </w:pPr>
-      <w:r>
-        <w:rPr>
-          <w:rFonts w:ascii="Times New Roman" w:hAnsi="Times New Roman" w:cs="Times New Roman"/>
-          <w:b/>
-          <w:bCs/>
-        </w:rPr>
+          <w:rFonts w:ascii="Times New Roman" w:hAnsi="Times New Roman" w:cs="Times New Roman"/>
+          <w:b/>
+          <w:bCs/>
+        </w:rPr>
+      </w:pPr>
+      <w:r>
+        <w:rPr>
+          <w:rFonts w:ascii="Times New Roman" w:hAnsi="Times New Roman" w:cs="Times New Roman"/>
+          <w:b/>
+          <w:bCs/>
+        </w:rPr>
+        <w:lastRenderedPageBreak/>
         <w:t xml:space="preserve">How many total rentals </w:t>
       </w:r>
       <w:proofErr w:type="spellStart"/>
@@ -1307,7 +2503,7 @@
           <w:numId w:val="4"/>
         </w:numPr>
         <w:rPr>
-          <w:rFonts w:ascii="Times New Roman" w:hAnsi="Times New Roman" w:cs="Times New Roman" w:hint="eastAsia"/>
+          <w:rFonts w:ascii="Times New Roman" w:hAnsi="Times New Roman" w:cs="Times New Roman"/>
           <w:b/>
           <w:bCs/>
         </w:rPr>
@@ -1374,11 +2570,13 @@
       <w:pPr>
         <w:rPr>
           <w:rFonts w:ascii="Times New Roman" w:hAnsi="Times New Roman" w:cs="Times New Roman"/>
-        </w:rPr>
-      </w:pPr>
-      <w:r>
-        <w:rPr>
-          <w:rFonts w:ascii="Times New Roman" w:hAnsi="Times New Roman" w:cs="Times New Roman"/>
+          <w:strike/>
+        </w:rPr>
+      </w:pPr>
+      <w:r>
+        <w:rPr>
+          <w:rFonts w:ascii="Times New Roman" w:hAnsi="Times New Roman" w:cs="Times New Roman"/>
+          <w:strike/>
         </w:rPr>
         <w:t xml:space="preserve">Where </w:t>
       </w:r>
@@ -1386,6 +2584,7 @@
       <w:r>
         <w:rPr>
           <w:rFonts w:ascii="Times New Roman" w:hAnsi="Times New Roman" w:cs="Times New Roman"/>
+          <w:strike/>
         </w:rPr>
         <w:t>rental_date</w:t>
       </w:r>
@@ -1393,9 +2592,64 @@
       <w:r>
         <w:rPr>
           <w:rFonts w:ascii="Times New Roman" w:hAnsi="Times New Roman" w:cs="Times New Roman"/>
+          <w:strike/>
         </w:rPr>
         <w:t xml:space="preserve"> like '%-05-%';</w:t>
       </w:r>
+    </w:p>
+    <w:p>
+      <w:pPr>
+        <w:rPr>
+          <w:rFonts w:ascii="Times New Roman" w:hAnsi="Times New Roman" w:cs="Times New Roman"/>
+          <w:color w:val="FF0000"/>
+        </w:rPr>
+      </w:pPr>
+      <w:r>
+        <w:rPr>
+          <w:rFonts w:ascii="Times New Roman" w:hAnsi="Times New Roman" w:cs="Times New Roman"/>
+          <w:color w:val="FF0000"/>
+        </w:rPr>
+        <w:t>Where month(</w:t>
+      </w:r>
+      <w:proofErr w:type="spellStart"/>
+      <w:r>
+        <w:rPr>
+          <w:rFonts w:ascii="Times New Roman" w:hAnsi="Times New Roman" w:cs="Times New Roman"/>
+          <w:color w:val="FF0000"/>
+        </w:rPr>
+        <w:t>rental_</w:t>
+      </w:r>
+      <w:proofErr w:type="gramStart"/>
+      <w:r>
+        <w:rPr>
+          <w:rFonts w:ascii="Times New Roman" w:hAnsi="Times New Roman" w:cs="Times New Roman"/>
+          <w:color w:val="FF0000"/>
+        </w:rPr>
+        <w:t>date</w:t>
+      </w:r>
+      <w:proofErr w:type="spellEnd"/>
+      <w:r>
+        <w:rPr>
+          <w:rFonts w:ascii="Times New Roman" w:hAnsi="Times New Roman" w:cs="Times New Roman"/>
+          <w:color w:val="FF0000"/>
+        </w:rPr>
+        <w:t>)=</w:t>
+      </w:r>
+      <w:proofErr w:type="gramEnd"/>
+      <w:r>
+        <w:rPr>
+          <w:rFonts w:ascii="Times New Roman" w:hAnsi="Times New Roman" w:cs="Times New Roman"/>
+          <w:color w:val="FF0000"/>
+        </w:rPr>
+        <w:t>5</w:t>
+      </w:r>
+    </w:p>
+    <w:p>
+      <w:pPr>
+        <w:rPr>
+          <w:rFonts w:ascii="Times New Roman" w:hAnsi="Times New Roman" w:cs="Times New Roman"/>
+        </w:rPr>
+      </w:pPr>
     </w:p>
     <w:p>
       <w:pPr>
@@ -1413,18 +2667,100 @@
           <w:numId w:val="4"/>
         </w:numPr>
         <w:rPr>
+          <w:rFonts w:ascii="Times New Roman" w:hAnsi="Times New Roman" w:cs="Times New Roman"/>
+          <w:b/>
+          <w:bCs/>
+        </w:rPr>
+      </w:pPr>
+      <w:r>
+        <w:rPr>
+          <w:rFonts w:ascii="Times New Roman" w:hAnsi="Times New Roman" w:cs="Times New Roman"/>
+          <w:b/>
+          <w:bCs/>
+        </w:rPr>
+        <w:t>Which staff processed the most rentals in May?</w:t>
+      </w:r>
+    </w:p>
+    <w:p>
+      <w:pPr>
+        <w:rPr>
+          <w:rFonts w:ascii="Times New Roman" w:hAnsi="Times New Roman" w:cs="Times New Roman"/>
+          <w:color w:val="FF0000"/>
+        </w:rPr>
+      </w:pPr>
+      <w:r>
+        <w:rPr>
+          <w:rFonts w:ascii="Times New Roman" w:hAnsi="Times New Roman" w:cs="Times New Roman"/>
+          <w:color w:val="FF0000"/>
+        </w:rPr>
+        <w:t>S</w:t>
+      </w:r>
+      <w:r>
+        <w:rPr>
           <w:rFonts w:ascii="Times New Roman" w:hAnsi="Times New Roman" w:cs="Times New Roman" w:hint="eastAsia"/>
-          <w:b/>
-          <w:bCs/>
-        </w:rPr>
-      </w:pPr>
-      <w:r>
-        <w:rPr>
-          <w:rFonts w:ascii="Times New Roman" w:hAnsi="Times New Roman" w:cs="Times New Roman"/>
-          <w:b/>
-          <w:bCs/>
-        </w:rPr>
-        <w:t>Which staff processed the most rentals in May?</w:t>
+          <w:color w:val="FF0000"/>
+        </w:rPr>
+        <w:t>elect</w:t>
+      </w:r>
+      <w:r>
+        <w:rPr>
+          <w:rFonts w:ascii="Times New Roman" w:hAnsi="Times New Roman" w:cs="Times New Roman"/>
+          <w:color w:val="FF0000"/>
+        </w:rPr>
+        <w:t xml:space="preserve"> </w:t>
+      </w:r>
+      <w:r>
+        <w:rPr>
+          <w:rFonts w:ascii="Times New Roman" w:hAnsi="Times New Roman" w:cs="Times New Roman" w:hint="eastAsia"/>
+          <w:color w:val="FF0000"/>
+        </w:rPr>
+        <w:t>max</w:t>
+      </w:r>
+      <w:r>
+        <w:rPr>
+          <w:rFonts w:ascii="Times New Roman" w:hAnsi="Times New Roman" w:cs="Times New Roman"/>
+          <w:color w:val="FF0000"/>
+        </w:rPr>
+        <w:t xml:space="preserve">(num) as </w:t>
+      </w:r>
+      <w:proofErr w:type="spellStart"/>
+      <w:r>
+        <w:rPr>
+          <w:rFonts w:ascii="Times New Roman" w:hAnsi="Times New Roman" w:cs="Times New Roman"/>
+          <w:color w:val="FF0000"/>
+        </w:rPr>
+        <w:t>max_rentals</w:t>
+      </w:r>
+      <w:proofErr w:type="spellEnd"/>
+    </w:p>
+    <w:p>
+      <w:pPr>
+        <w:rPr>
+          <w:rFonts w:ascii="Times New Roman" w:hAnsi="Times New Roman" w:cs="Times New Roman"/>
+          <w:color w:val="FF0000"/>
+        </w:rPr>
+      </w:pPr>
+      <w:r>
+        <w:rPr>
+          <w:rFonts w:ascii="Times New Roman" w:hAnsi="Times New Roman" w:cs="Times New Roman"/>
+          <w:color w:val="FF0000"/>
+        </w:rPr>
+        <w:t>From</w:t>
+      </w:r>
+    </w:p>
+    <w:p>
+      <w:pPr>
+        <w:rPr>
+          <w:rFonts w:ascii="Times New Roman" w:hAnsi="Times New Roman" w:cs="Times New Roman" w:hint="eastAsia"/>
+          <w:color w:val="FF0000"/>
+        </w:rPr>
+      </w:pPr>
+      <w:r>
+        <w:rPr>
+          <w:rFonts w:ascii="Times New Roman" w:hAnsi="Times New Roman" w:cs="Times New Roman" w:hint="eastAsia"/>
+          <w:color w:val="FF0000"/>
+        </w:rPr>
+        <w:t>(</w:t>
       </w:r>
     </w:p>
     <w:p>
@@ -1516,7 +2852,7 @@
         <w:rPr>
           <w:rFonts w:ascii="Times New Roman" w:hAnsi="Times New Roman" w:cs="Times New Roman"/>
         </w:rPr>
-        <w:t xml:space="preserve"> as r join </w:t>
+        <w:t xml:space="preserve">  r join </w:t>
       </w:r>
       <w:proofErr w:type="spellStart"/>
       <w:r>
@@ -1530,26 +2866,152 @@
         <w:rPr>
           <w:rFonts w:ascii="Times New Roman" w:hAnsi="Times New Roman" w:cs="Times New Roman"/>
         </w:rPr>
-        <w:t xml:space="preserve"> as s</w:t>
-      </w:r>
-    </w:p>
-    <w:p>
-      <w:pPr>
-        <w:rPr>
-          <w:rFonts w:ascii="Times New Roman" w:hAnsi="Times New Roman" w:cs="Times New Roman"/>
-        </w:rPr>
-      </w:pPr>
-      <w:r>
-        <w:rPr>
-          <w:rFonts w:ascii="Times New Roman" w:hAnsi="Times New Roman" w:cs="Times New Roman"/>
+        <w:t xml:space="preserve"> </w:t>
+      </w:r>
+      <w:r>
+        <w:rPr>
+          <w:rFonts w:ascii="Times New Roman" w:hAnsi="Times New Roman" w:cs="Times New Roman"/>
+        </w:rPr>
+        <w:t xml:space="preserve"> </w:t>
+      </w:r>
+      <w:proofErr w:type="spellStart"/>
+      <w:r>
+        <w:rPr>
+          <w:rFonts w:ascii="Times New Roman" w:hAnsi="Times New Roman" w:cs="Times New Roman"/>
+        </w:rPr>
+        <w:t>s</w:t>
+      </w:r>
+      <w:r>
+        <w:rPr>
+          <w:rFonts w:ascii="Times New Roman" w:hAnsi="Times New Roman" w:cs="Times New Roman"/>
+        </w:rPr>
+        <w:t xml:space="preserve"> on</w:t>
+      </w:r>
+      <w:proofErr w:type="spellEnd"/>
+      <w:r>
+        <w:rPr>
+          <w:rFonts w:ascii="Times New Roman" w:hAnsi="Times New Roman" w:cs="Times New Roman"/>
+        </w:rPr>
+        <w:t xml:space="preserve"> </w:t>
+      </w:r>
+      <w:proofErr w:type="spellStart"/>
+      <w:r>
+        <w:rPr>
+          <w:rFonts w:ascii="Times New Roman" w:hAnsi="Times New Roman" w:cs="Times New Roman"/>
+        </w:rPr>
+        <w:t>r.staff_id</w:t>
+      </w:r>
+      <w:proofErr w:type="spellEnd"/>
+      <w:r>
+        <w:rPr>
+          <w:rFonts w:ascii="Times New Roman" w:hAnsi="Times New Roman" w:cs="Times New Roman"/>
+        </w:rPr>
+        <w:t>=</w:t>
+      </w:r>
+      <w:proofErr w:type="spellStart"/>
+      <w:r>
+        <w:rPr>
+          <w:rFonts w:ascii="Times New Roman" w:hAnsi="Times New Roman" w:cs="Times New Roman"/>
+        </w:rPr>
+        <w:t>s.staff_id</w:t>
+      </w:r>
+      <w:proofErr w:type="spellEnd"/>
+    </w:p>
+    <w:p>
+      <w:pPr>
+        <w:rPr>
+          <w:rFonts w:ascii="Times New Roman" w:hAnsi="Times New Roman" w:cs="Times New Roman"/>
+          <w:strike/>
+        </w:rPr>
+      </w:pPr>
+      <w:r>
+        <w:rPr>
+          <w:rFonts w:ascii="Times New Roman" w:hAnsi="Times New Roman" w:cs="Times New Roman"/>
+          <w:strike/>
         </w:rPr>
         <w:t xml:space="preserve">Where </w:t>
       </w:r>
       <w:proofErr w:type="spellStart"/>
+      <w:r>
+        <w:rPr>
+          <w:rFonts w:ascii="Times New Roman" w:hAnsi="Times New Roman" w:cs="Times New Roman"/>
+          <w:strike/>
+        </w:rPr>
+        <w:t>rental_date</w:t>
+      </w:r>
+      <w:proofErr w:type="spellEnd"/>
+      <w:r>
+        <w:rPr>
+          <w:rFonts w:ascii="Times New Roman" w:hAnsi="Times New Roman" w:cs="Times New Roman"/>
+          <w:strike/>
+        </w:rPr>
+        <w:t xml:space="preserve"> like '%-05-%'</w:t>
+      </w:r>
+    </w:p>
+    <w:p>
+      <w:pPr>
+        <w:rPr>
+          <w:rFonts w:ascii="Times New Roman" w:hAnsi="Times New Roman" w:cs="Times New Roman"/>
+          <w:color w:val="FF0000"/>
+        </w:rPr>
+      </w:pPr>
+      <w:r>
+        <w:rPr>
+          <w:rFonts w:ascii="Times New Roman" w:hAnsi="Times New Roman" w:cs="Times New Roman"/>
+          <w:color w:val="FF0000"/>
+        </w:rPr>
+        <w:t>Where month(</w:t>
+      </w:r>
+      <w:proofErr w:type="spellStart"/>
+      <w:r>
+        <w:rPr>
+          <w:rFonts w:ascii="Times New Roman" w:hAnsi="Times New Roman" w:cs="Times New Roman"/>
+          <w:color w:val="FF0000"/>
+        </w:rPr>
+        <w:t>rental_</w:t>
+      </w:r>
       <w:proofErr w:type="gramStart"/>
       <w:r>
         <w:rPr>
           <w:rFonts w:ascii="Times New Roman" w:hAnsi="Times New Roman" w:cs="Times New Roman"/>
+          <w:color w:val="FF0000"/>
+        </w:rPr>
+        <w:t>date</w:t>
+      </w:r>
+      <w:proofErr w:type="spellEnd"/>
+      <w:r>
+        <w:rPr>
+          <w:rFonts w:ascii="Times New Roman" w:hAnsi="Times New Roman" w:cs="Times New Roman"/>
+          <w:color w:val="FF0000"/>
+        </w:rPr>
+        <w:t>)=</w:t>
+      </w:r>
+      <w:proofErr w:type="gramEnd"/>
+      <w:r>
+        <w:rPr>
+          <w:rFonts w:ascii="Times New Roman" w:hAnsi="Times New Roman" w:cs="Times New Roman"/>
+          <w:color w:val="FF0000"/>
+        </w:rPr>
+        <w:t>5</w:t>
+      </w:r>
+    </w:p>
+    <w:p>
+      <w:pPr>
+        <w:rPr>
+          <w:rFonts w:ascii="Times New Roman" w:hAnsi="Times New Roman" w:cs="Times New Roman"/>
+        </w:rPr>
+      </w:pPr>
+      <w:r>
+        <w:rPr>
+          <w:rFonts w:ascii="Times New Roman" w:hAnsi="Times New Roman" w:cs="Times New Roman"/>
+        </w:rPr>
+        <w:t xml:space="preserve">group by </w:t>
+      </w:r>
+      <w:proofErr w:type="spellStart"/>
+      <w:proofErr w:type="gramStart"/>
+      <w:r>
+        <w:rPr>
+          <w:rFonts w:ascii="Times New Roman" w:hAnsi="Times New Roman" w:cs="Times New Roman"/>
         </w:rPr>
         <w:t>r.staff</w:t>
       </w:r>
@@ -1565,26 +3027,462 @@
         <w:rPr>
           <w:rFonts w:ascii="Times New Roman" w:hAnsi="Times New Roman" w:cs="Times New Roman"/>
         </w:rPr>
+        <w:t xml:space="preserve"> </w:t>
+      </w:r>
+    </w:p>
+    <w:p>
+      <w:pPr>
+        <w:rPr>
+          <w:rFonts w:ascii="Times New Roman" w:hAnsi="Times New Roman" w:cs="Times New Roman"/>
+        </w:rPr>
+      </w:pPr>
+      <w:r>
+        <w:rPr>
+          <w:rFonts w:ascii="Times New Roman" w:hAnsi="Times New Roman" w:cs="Times New Roman"/>
+        </w:rPr>
+        <w:t>order by count(</w:t>
+      </w:r>
+      <w:proofErr w:type="spellStart"/>
+      <w:proofErr w:type="gramStart"/>
+      <w:r>
+        <w:rPr>
+          <w:rFonts w:ascii="Times New Roman" w:hAnsi="Times New Roman" w:cs="Times New Roman"/>
+        </w:rPr>
+        <w:t>r.rental</w:t>
+      </w:r>
+      <w:proofErr w:type="gramEnd"/>
+      <w:r>
+        <w:rPr>
+          <w:rFonts w:ascii="Times New Roman" w:hAnsi="Times New Roman" w:cs="Times New Roman"/>
+        </w:rPr>
+        <w:t>_id</w:t>
+      </w:r>
+      <w:proofErr w:type="spellEnd"/>
+      <w:r>
+        <w:rPr>
+          <w:rFonts w:ascii="Times New Roman" w:hAnsi="Times New Roman" w:cs="Times New Roman"/>
+        </w:rPr>
+        <w:t>) desc</w:t>
+      </w:r>
+      <w:r>
+        <w:rPr>
+          <w:rFonts w:ascii="Times New Roman" w:hAnsi="Times New Roman" w:cs="Times New Roman"/>
+        </w:rPr>
+        <w:t xml:space="preserve"> </w:t>
+      </w:r>
+      <w:r>
+        <w:rPr>
+          <w:rFonts w:ascii="Times New Roman" w:hAnsi="Times New Roman" w:cs="Times New Roman"/>
+          <w:color w:val="FF0000"/>
+        </w:rPr>
+        <w:t>##</w:t>
+      </w:r>
+      <w:r>
+        <w:rPr>
+          <w:rFonts w:ascii="Times New Roman" w:hAnsi="Times New Roman" w:cs="Times New Roman" w:hint="eastAsia"/>
+          <w:color w:val="FF0000"/>
+        </w:rPr>
+        <w:t xml:space="preserve"> order</w:t>
+      </w:r>
+      <w:r>
+        <w:rPr>
+          <w:rFonts w:ascii="Times New Roman" w:hAnsi="Times New Roman" w:cs="Times New Roman"/>
+          <w:color w:val="FF0000"/>
+        </w:rPr>
+        <w:t xml:space="preserve"> </w:t>
+      </w:r>
+      <w:r>
+        <w:rPr>
+          <w:rFonts w:ascii="Times New Roman" w:hAnsi="Times New Roman" w:cs="Times New Roman" w:hint="eastAsia"/>
+          <w:color w:val="FF0000"/>
+        </w:rPr>
+        <w:t>by</w:t>
+      </w:r>
+      <w:r>
+        <w:rPr>
+          <w:rFonts w:ascii="Times New Roman" w:hAnsi="Times New Roman" w:cs="Times New Roman"/>
+          <w:color w:val="FF0000"/>
+        </w:rPr>
+        <w:t xml:space="preserve"> 3 </w:t>
+      </w:r>
+      <w:r>
+        <w:rPr>
+          <w:rFonts w:ascii="Times New Roman" w:hAnsi="Times New Roman" w:cs="Times New Roman" w:hint="eastAsia"/>
+          <w:color w:val="FF0000"/>
+        </w:rPr>
+        <w:t>desc</w:t>
+      </w:r>
+    </w:p>
+    <w:p>
+      <w:pPr>
+        <w:rPr>
+          <w:rFonts w:ascii="Times New Roman" w:hAnsi="Times New Roman" w:cs="Times New Roman"/>
+          <w:b/>
+          <w:bCs/>
+          <w:color w:val="FF0000"/>
+        </w:rPr>
+      </w:pPr>
+      <w:proofErr w:type="gramStart"/>
+      <w:r>
+        <w:rPr>
+          <w:rFonts w:ascii="Times New Roman" w:hAnsi="Times New Roman" w:cs="Times New Roman" w:hint="eastAsia"/>
+          <w:b/>
+          <w:bCs/>
+          <w:color w:val="FF0000"/>
+        </w:rPr>
+        <w:t>)</w:t>
+      </w:r>
+      <w:r>
+        <w:rPr>
+          <w:rFonts w:ascii="Times New Roman" w:hAnsi="Times New Roman" w:cs="Times New Roman"/>
+          <w:b/>
+          <w:bCs/>
+          <w:color w:val="FF0000"/>
+        </w:rPr>
+        <w:t>temp</w:t>
+      </w:r>
+      <w:proofErr w:type="gramEnd"/>
+      <w:r>
+        <w:rPr>
+          <w:rFonts w:ascii="Times New Roman" w:hAnsi="Times New Roman" w:cs="Times New Roman"/>
+          <w:b/>
+          <w:bCs/>
+          <w:color w:val="FF0000"/>
+        </w:rPr>
+        <w:t>;</w:t>
+      </w:r>
+    </w:p>
+    <w:p>
+      <w:pPr>
+        <w:rPr>
+          <w:rFonts w:ascii="Times New Roman" w:hAnsi="Times New Roman" w:cs="Times New Roman"/>
+          <w:b/>
+          <w:bCs/>
+          <w:color w:val="FF0000"/>
+        </w:rPr>
+      </w:pPr>
+    </w:p>
+    <w:p>
+      <w:pPr>
+        <w:rPr>
+          <w:rFonts w:ascii="Times New Roman" w:hAnsi="Times New Roman" w:cs="Times New Roman"/>
+          <w:b/>
+          <w:bCs/>
+          <w:color w:val="FF0000"/>
+        </w:rPr>
+      </w:pPr>
+      <w:r>
+        <w:rPr>
+          <w:rFonts w:ascii="Times New Roman" w:hAnsi="Times New Roman" w:cs="Times New Roman"/>
+          <w:b/>
+          <w:bCs/>
+          <w:color w:val="FF0000"/>
+        </w:rPr>
+        <w:t>Set @</w:t>
+      </w:r>
+      <w:proofErr w:type="spellStart"/>
+      <w:r>
+        <w:rPr>
+          <w:rFonts w:ascii="Times New Roman" w:hAnsi="Times New Roman" w:cs="Times New Roman"/>
+          <w:b/>
+          <w:bCs/>
+          <w:color w:val="FF0000"/>
+        </w:rPr>
+        <w:t>max_rentals</w:t>
+      </w:r>
+      <w:proofErr w:type="spellEnd"/>
+      <w:r>
+        <w:rPr>
+          <w:rFonts w:ascii="Times New Roman" w:hAnsi="Times New Roman" w:cs="Times New Roman"/>
+          <w:b/>
+          <w:bCs/>
+          <w:color w:val="FF0000"/>
+        </w:rPr>
         <w:t>=</w:t>
       </w:r>
-      <w:proofErr w:type="spellStart"/>
-      <w:r>
-        <w:rPr>
-          <w:rFonts w:ascii="Times New Roman" w:hAnsi="Times New Roman" w:cs="Times New Roman"/>
+    </w:p>
+    <w:p>
+      <w:pPr>
+        <w:rPr>
+          <w:rFonts w:ascii="Times New Roman" w:hAnsi="Times New Roman" w:cs="Times New Roman"/>
+          <w:b/>
+          <w:bCs/>
+          <w:color w:val="FF0000"/>
+        </w:rPr>
+      </w:pPr>
+      <w:r>
+        <w:rPr>
+          <w:rFonts w:ascii="Times New Roman" w:hAnsi="Times New Roman" w:cs="Times New Roman" w:hint="eastAsia"/>
+          <w:b/>
+          <w:bCs/>
+          <w:color w:val="FF0000"/>
+        </w:rPr>
+        <w:t>(</w:t>
+      </w:r>
+    </w:p>
+    <w:p>
+      <w:pPr>
+        <w:rPr>
+          <w:rFonts w:ascii="Times New Roman" w:hAnsi="Times New Roman" w:cs="Times New Roman"/>
+          <w:color w:val="FF0000"/>
+        </w:rPr>
+      </w:pPr>
+      <w:r>
+        <w:rPr>
+          <w:rFonts w:ascii="Times New Roman" w:hAnsi="Times New Roman" w:cs="Times New Roman"/>
+          <w:color w:val="FF0000"/>
+        </w:rPr>
+        <w:t>S</w:t>
+      </w:r>
+      <w:r>
+        <w:rPr>
+          <w:rFonts w:ascii="Times New Roman" w:hAnsi="Times New Roman" w:cs="Times New Roman" w:hint="eastAsia"/>
+          <w:color w:val="FF0000"/>
+        </w:rPr>
+        <w:t>elect</w:t>
+      </w:r>
+      <w:r>
+        <w:rPr>
+          <w:rFonts w:ascii="Times New Roman" w:hAnsi="Times New Roman" w:cs="Times New Roman"/>
+          <w:color w:val="FF0000"/>
+        </w:rPr>
+        <w:t xml:space="preserve"> </w:t>
+      </w:r>
+      <w:r>
+        <w:rPr>
+          <w:rFonts w:ascii="Times New Roman" w:hAnsi="Times New Roman" w:cs="Times New Roman" w:hint="eastAsia"/>
+          <w:color w:val="FF0000"/>
+        </w:rPr>
+        <w:t>max</w:t>
+      </w:r>
+      <w:r>
+        <w:rPr>
+          <w:rFonts w:ascii="Times New Roman" w:hAnsi="Times New Roman" w:cs="Times New Roman"/>
+          <w:color w:val="FF0000"/>
+        </w:rPr>
+        <w:t xml:space="preserve">(num) as </w:t>
+      </w:r>
+      <w:proofErr w:type="spellStart"/>
+      <w:r>
+        <w:rPr>
+          <w:rFonts w:ascii="Times New Roman" w:hAnsi="Times New Roman" w:cs="Times New Roman"/>
+          <w:color w:val="FF0000"/>
+        </w:rPr>
+        <w:t>max_rentals</w:t>
+      </w:r>
+      <w:proofErr w:type="spellEnd"/>
+    </w:p>
+    <w:p>
+      <w:pPr>
+        <w:rPr>
+          <w:rFonts w:ascii="Times New Roman" w:hAnsi="Times New Roman" w:cs="Times New Roman"/>
+          <w:color w:val="FF0000"/>
+        </w:rPr>
+      </w:pPr>
+      <w:r>
+        <w:rPr>
+          <w:rFonts w:ascii="Times New Roman" w:hAnsi="Times New Roman" w:cs="Times New Roman"/>
+          <w:color w:val="FF0000"/>
+        </w:rPr>
+        <w:t>From</w:t>
+      </w:r>
+    </w:p>
+    <w:p>
+      <w:pPr>
+        <w:rPr>
+          <w:rFonts w:ascii="Times New Roman" w:hAnsi="Times New Roman" w:cs="Times New Roman" w:hint="eastAsia"/>
+          <w:color w:val="FF0000"/>
+        </w:rPr>
+      </w:pPr>
+      <w:r>
+        <w:rPr>
+          <w:rFonts w:ascii="Times New Roman" w:hAnsi="Times New Roman" w:cs="Times New Roman" w:hint="eastAsia"/>
+          <w:color w:val="FF0000"/>
+        </w:rPr>
+        <w:t>(</w:t>
+      </w:r>
+    </w:p>
+    <w:p>
+      <w:pPr>
+        <w:rPr>
+          <w:rFonts w:ascii="Times New Roman" w:hAnsi="Times New Roman" w:cs="Times New Roman"/>
+          <w:color w:val="FF0000"/>
+        </w:rPr>
+      </w:pPr>
+      <w:r>
+        <w:rPr>
+          <w:rFonts w:ascii="Times New Roman" w:hAnsi="Times New Roman" w:cs="Times New Roman"/>
+          <w:color w:val="FF0000"/>
+        </w:rPr>
+        <w:t xml:space="preserve">SELECT </w:t>
+      </w:r>
+      <w:proofErr w:type="spellStart"/>
+      <w:proofErr w:type="gramStart"/>
+      <w:r>
+        <w:rPr>
+          <w:rFonts w:ascii="Times New Roman" w:hAnsi="Times New Roman" w:cs="Times New Roman"/>
+          <w:color w:val="FF0000"/>
+        </w:rPr>
+        <w:t>s.first</w:t>
+      </w:r>
+      <w:proofErr w:type="gramEnd"/>
+      <w:r>
+        <w:rPr>
+          <w:rFonts w:ascii="Times New Roman" w:hAnsi="Times New Roman" w:cs="Times New Roman"/>
+          <w:color w:val="FF0000"/>
+        </w:rPr>
+        <w:t>_name</w:t>
+      </w:r>
+      <w:proofErr w:type="spellEnd"/>
+      <w:r>
+        <w:rPr>
+          <w:rFonts w:ascii="Times New Roman" w:hAnsi="Times New Roman" w:cs="Times New Roman"/>
+          <w:color w:val="FF0000"/>
+        </w:rPr>
+        <w:t xml:space="preserve">, </w:t>
+      </w:r>
+      <w:proofErr w:type="spellStart"/>
+      <w:r>
+        <w:rPr>
+          <w:rFonts w:ascii="Times New Roman" w:hAnsi="Times New Roman" w:cs="Times New Roman"/>
+          <w:color w:val="FF0000"/>
+        </w:rPr>
+        <w:t>s.last_name</w:t>
+      </w:r>
+      <w:proofErr w:type="spellEnd"/>
+      <w:r>
+        <w:rPr>
+          <w:rFonts w:ascii="Times New Roman" w:hAnsi="Times New Roman" w:cs="Times New Roman"/>
+          <w:color w:val="FF0000"/>
+        </w:rPr>
+        <w:t xml:space="preserve"> , count(</w:t>
+      </w:r>
+      <w:proofErr w:type="spellStart"/>
+      <w:r>
+        <w:rPr>
+          <w:rFonts w:ascii="Times New Roman" w:hAnsi="Times New Roman" w:cs="Times New Roman"/>
+          <w:color w:val="FF0000"/>
+        </w:rPr>
+        <w:t>r.rental_id</w:t>
+      </w:r>
+      <w:proofErr w:type="spellEnd"/>
+      <w:r>
+        <w:rPr>
+          <w:rFonts w:ascii="Times New Roman" w:hAnsi="Times New Roman" w:cs="Times New Roman"/>
+          <w:color w:val="FF0000"/>
+        </w:rPr>
+        <w:t xml:space="preserve">) as num </w:t>
+      </w:r>
+    </w:p>
+    <w:p>
+      <w:pPr>
+        <w:rPr>
+          <w:rFonts w:ascii="Times New Roman" w:hAnsi="Times New Roman" w:cs="Times New Roman"/>
+          <w:color w:val="FF0000"/>
+        </w:rPr>
+      </w:pPr>
+      <w:r>
+        <w:rPr>
+          <w:rFonts w:ascii="Times New Roman" w:hAnsi="Times New Roman" w:cs="Times New Roman"/>
+          <w:color w:val="FF0000"/>
+        </w:rPr>
+        <w:t xml:space="preserve">FROM </w:t>
+      </w:r>
+      <w:proofErr w:type="spellStart"/>
+      <w:proofErr w:type="gramStart"/>
+      <w:r>
+        <w:rPr>
+          <w:rFonts w:ascii="Times New Roman" w:hAnsi="Times New Roman" w:cs="Times New Roman"/>
+          <w:color w:val="FF0000"/>
+        </w:rPr>
+        <w:t>sakila.rental</w:t>
+      </w:r>
+      <w:proofErr w:type="spellEnd"/>
+      <w:proofErr w:type="gramEnd"/>
+      <w:r>
+        <w:rPr>
+          <w:rFonts w:ascii="Times New Roman" w:hAnsi="Times New Roman" w:cs="Times New Roman"/>
+          <w:color w:val="FF0000"/>
+        </w:rPr>
+        <w:t xml:space="preserve">  r join </w:t>
+      </w:r>
+      <w:proofErr w:type="spellStart"/>
+      <w:r>
+        <w:rPr>
+          <w:rFonts w:ascii="Times New Roman" w:hAnsi="Times New Roman" w:cs="Times New Roman"/>
+          <w:color w:val="FF0000"/>
+        </w:rPr>
+        <w:t>sakila.staff</w:t>
+      </w:r>
+      <w:proofErr w:type="spellEnd"/>
+      <w:r>
+        <w:rPr>
+          <w:rFonts w:ascii="Times New Roman" w:hAnsi="Times New Roman" w:cs="Times New Roman"/>
+          <w:color w:val="FF0000"/>
+        </w:rPr>
+        <w:t xml:space="preserve">  </w:t>
+      </w:r>
+      <w:proofErr w:type="spellStart"/>
+      <w:r>
+        <w:rPr>
+          <w:rFonts w:ascii="Times New Roman" w:hAnsi="Times New Roman" w:cs="Times New Roman"/>
+          <w:color w:val="FF0000"/>
+        </w:rPr>
+        <w:t>s on</w:t>
+      </w:r>
+      <w:proofErr w:type="spellEnd"/>
+      <w:r>
+        <w:rPr>
+          <w:rFonts w:ascii="Times New Roman" w:hAnsi="Times New Roman" w:cs="Times New Roman"/>
+          <w:color w:val="FF0000"/>
+        </w:rPr>
+        <w:t xml:space="preserve"> </w:t>
+      </w:r>
+      <w:proofErr w:type="spellStart"/>
+      <w:r>
+        <w:rPr>
+          <w:rFonts w:ascii="Times New Roman" w:hAnsi="Times New Roman" w:cs="Times New Roman"/>
+          <w:color w:val="FF0000"/>
+        </w:rPr>
+        <w:t>r.staff_id</w:t>
+      </w:r>
+      <w:proofErr w:type="spellEnd"/>
+      <w:r>
+        <w:rPr>
+          <w:rFonts w:ascii="Times New Roman" w:hAnsi="Times New Roman" w:cs="Times New Roman"/>
+          <w:color w:val="FF0000"/>
+        </w:rPr>
+        <w:t>=</w:t>
+      </w:r>
+      <w:proofErr w:type="spellStart"/>
+      <w:r>
+        <w:rPr>
+          <w:rFonts w:ascii="Times New Roman" w:hAnsi="Times New Roman" w:cs="Times New Roman"/>
+          <w:color w:val="FF0000"/>
         </w:rPr>
         <w:t>s.staff_id</w:t>
       </w:r>
       <w:proofErr w:type="spellEnd"/>
-      <w:r>
-        <w:rPr>
-          <w:rFonts w:ascii="Times New Roman" w:hAnsi="Times New Roman" w:cs="Times New Roman"/>
-        </w:rPr>
-        <w:t xml:space="preserve"> and </w:t>
-      </w:r>
-      <w:proofErr w:type="spellStart"/>
-      <w:r>
-        <w:rPr>
-          <w:rFonts w:ascii="Times New Roman" w:hAnsi="Times New Roman" w:cs="Times New Roman"/>
+    </w:p>
+    <w:p>
+      <w:pPr>
+        <w:rPr>
+          <w:rFonts w:ascii="Times New Roman" w:hAnsi="Times New Roman" w:cs="Times New Roman"/>
+          <w:color w:val="FF0000"/>
+        </w:rPr>
+      </w:pPr>
+      <w:r>
+        <w:rPr>
+          <w:rFonts w:ascii="Times New Roman" w:hAnsi="Times New Roman" w:cs="Times New Roman"/>
+          <w:color w:val="FF0000"/>
+        </w:rPr>
+        <w:t>Where month(</w:t>
+      </w:r>
+      <w:proofErr w:type="spellStart"/>
+      <w:r>
+        <w:rPr>
+          <w:rFonts w:ascii="Times New Roman" w:hAnsi="Times New Roman" w:cs="Times New Roman"/>
+          <w:color w:val="FF0000"/>
         </w:rPr>
         <w:t>rental_date</w:t>
       </w:r>
@@ -1592,19 +3490,50 @@
       <w:r>
         <w:rPr>
           <w:rFonts w:ascii="Times New Roman" w:hAnsi="Times New Roman" w:cs="Times New Roman"/>
-        </w:rPr>
-        <w:t xml:space="preserve"> like '%-05-%'</w:t>
-      </w:r>
-    </w:p>
-    <w:p>
-      <w:pPr>
-        <w:rPr>
-          <w:rFonts w:ascii="Times New Roman" w:hAnsi="Times New Roman" w:cs="Times New Roman"/>
-        </w:rPr>
-      </w:pPr>
-      <w:r>
-        <w:rPr>
-          <w:rFonts w:ascii="Times New Roman" w:hAnsi="Times New Roman" w:cs="Times New Roman"/>
+          <w:color w:val="FF0000"/>
+        </w:rPr>
+        <w:t>)</w:t>
+      </w:r>
+      <w:r>
+        <w:rPr>
+          <w:rFonts w:ascii="Times New Roman" w:hAnsi="Times New Roman" w:cs="Times New Roman"/>
+          <w:color w:val="FF0000"/>
+        </w:rPr>
+        <w:t xml:space="preserve"> </w:t>
+      </w:r>
+      <w:r>
+        <w:rPr>
+          <w:rFonts w:ascii="Times New Roman" w:hAnsi="Times New Roman" w:cs="Times New Roman"/>
+          <w:color w:val="FF0000"/>
+        </w:rPr>
+        <w:t>=</w:t>
+      </w:r>
+      <w:r>
+        <w:rPr>
+          <w:rFonts w:ascii="Times New Roman" w:hAnsi="Times New Roman" w:cs="Times New Roman"/>
+          <w:color w:val="FF0000"/>
+        </w:rPr>
+        <w:t xml:space="preserve"> </w:t>
+      </w:r>
+      <w:r>
+        <w:rPr>
+          <w:rFonts w:ascii="Times New Roman" w:hAnsi="Times New Roman" w:cs="Times New Roman"/>
+          <w:color w:val="FF0000"/>
+        </w:rPr>
+        <w:t>5</w:t>
+      </w:r>
+    </w:p>
+    <w:p>
+      <w:pPr>
+        <w:rPr>
+          <w:rFonts w:ascii="Times New Roman" w:hAnsi="Times New Roman" w:cs="Times New Roman"/>
+          <w:color w:val="FF0000"/>
+        </w:rPr>
+      </w:pPr>
+      <w:r>
+        <w:rPr>
+          <w:rFonts w:ascii="Times New Roman" w:hAnsi="Times New Roman" w:cs="Times New Roman"/>
+          <w:color w:val="FF0000"/>
         </w:rPr>
         <w:t xml:space="preserve">group by </w:t>
       </w:r>
@@ -1613,6 +3542,7 @@
       <w:r>
         <w:rPr>
           <w:rFonts w:ascii="Times New Roman" w:hAnsi="Times New Roman" w:cs="Times New Roman"/>
+          <w:color w:val="FF0000"/>
         </w:rPr>
         <w:t>r.staff</w:t>
       </w:r>
@@ -1620,6 +3550,7 @@
       <w:r>
         <w:rPr>
           <w:rFonts w:ascii="Times New Roman" w:hAnsi="Times New Roman" w:cs="Times New Roman"/>
+          <w:color w:val="FF0000"/>
         </w:rPr>
         <w:t>_id</w:t>
       </w:r>
@@ -1627,6 +3558,7 @@
       <w:r>
         <w:rPr>
           <w:rFonts w:ascii="Times New Roman" w:hAnsi="Times New Roman" w:cs="Times New Roman"/>
+          <w:color w:val="FF0000"/>
         </w:rPr>
         <w:t xml:space="preserve"> </w:t>
       </w:r>
@@ -1635,43 +3567,211 @@
       <w:pPr>
         <w:rPr>
           <w:rFonts w:ascii="Times New Roman" w:hAnsi="Times New Roman" w:cs="Times New Roman"/>
-        </w:rPr>
-      </w:pPr>
-      <w:r>
-        <w:rPr>
-          <w:rFonts w:ascii="Times New Roman" w:hAnsi="Times New Roman" w:cs="Times New Roman"/>
-        </w:rPr>
-        <w:t>order by count(</w:t>
-      </w:r>
-      <w:proofErr w:type="spellStart"/>
+          <w:color w:val="FF0000"/>
+        </w:rPr>
+      </w:pPr>
+      <w:r>
+        <w:rPr>
+          <w:rFonts w:ascii="Times New Roman" w:hAnsi="Times New Roman" w:cs="Times New Roman" w:hint="eastAsia"/>
+          <w:color w:val="FF0000"/>
+        </w:rPr>
+        <w:t>order</w:t>
+      </w:r>
+      <w:r>
+        <w:rPr>
+          <w:rFonts w:ascii="Times New Roman" w:hAnsi="Times New Roman" w:cs="Times New Roman"/>
+          <w:color w:val="FF0000"/>
+        </w:rPr>
+        <w:t xml:space="preserve"> </w:t>
+      </w:r>
+      <w:r>
+        <w:rPr>
+          <w:rFonts w:ascii="Times New Roman" w:hAnsi="Times New Roman" w:cs="Times New Roman" w:hint="eastAsia"/>
+          <w:color w:val="FF0000"/>
+        </w:rPr>
+        <w:t>by</w:t>
+      </w:r>
+      <w:r>
+        <w:rPr>
+          <w:rFonts w:ascii="Times New Roman" w:hAnsi="Times New Roman" w:cs="Times New Roman"/>
+          <w:color w:val="FF0000"/>
+        </w:rPr>
+        <w:t xml:space="preserve"> 3 </w:t>
+      </w:r>
+      <w:r>
+        <w:rPr>
+          <w:rFonts w:ascii="Times New Roman" w:hAnsi="Times New Roman" w:cs="Times New Roman" w:hint="eastAsia"/>
+          <w:color w:val="FF0000"/>
+        </w:rPr>
+        <w:t>desc</w:t>
+      </w:r>
+      <w:r>
+        <w:rPr>
+          <w:rFonts w:ascii="Times New Roman" w:hAnsi="Times New Roman" w:cs="Times New Roman"/>
+          <w:color w:val="FF0000"/>
+        </w:rPr>
+        <w:t>;</w:t>
+      </w:r>
+    </w:p>
+    <w:p>
+      <w:pPr>
+        <w:rPr>
+          <w:rFonts w:ascii="Times New Roman" w:hAnsi="Times New Roman" w:cs="Times New Roman" w:hint="eastAsia"/>
+          <w:b/>
+          <w:bCs/>
+          <w:color w:val="FF0000"/>
+        </w:rPr>
+      </w:pPr>
       <w:proofErr w:type="gramStart"/>
       <w:r>
         <w:rPr>
-          <w:rFonts w:ascii="Times New Roman" w:hAnsi="Times New Roman" w:cs="Times New Roman"/>
-        </w:rPr>
-        <w:t>r.rental</w:t>
+          <w:rFonts w:ascii="Times New Roman" w:hAnsi="Times New Roman" w:cs="Times New Roman" w:hint="eastAsia"/>
+          <w:b/>
+          <w:bCs/>
+          <w:color w:val="FF0000"/>
+        </w:rPr>
+        <w:t>)</w:t>
+      </w:r>
+      <w:r>
+        <w:rPr>
+          <w:rFonts w:ascii="Times New Roman" w:hAnsi="Times New Roman" w:cs="Times New Roman"/>
+          <w:b/>
+          <w:bCs/>
+          <w:color w:val="FF0000"/>
+        </w:rPr>
+        <w:t>temp</w:t>
       </w:r>
       <w:proofErr w:type="gramEnd"/>
-      <w:r>
-        <w:rPr>
-          <w:rFonts w:ascii="Times New Roman" w:hAnsi="Times New Roman" w:cs="Times New Roman"/>
-        </w:rPr>
-        <w:t>_id</w:t>
-      </w:r>
-      <w:proofErr w:type="spellEnd"/>
-      <w:r>
-        <w:rPr>
-          <w:rFonts w:ascii="Times New Roman" w:hAnsi="Times New Roman" w:cs="Times New Roman"/>
-        </w:rPr>
-        <w:t>) desc;</w:t>
-      </w:r>
-    </w:p>
-    <w:p>
-      <w:pPr>
-        <w:rPr>
-          <w:rFonts w:ascii="Times New Roman" w:hAnsi="Times New Roman" w:cs="Times New Roman"/>
-          <w:b/>
-          <w:bCs/>
+    </w:p>
+    <w:p>
+      <w:pPr>
+        <w:rPr>
+          <w:rFonts w:ascii="Times New Roman" w:hAnsi="Times New Roman" w:cs="Times New Roman"/>
+          <w:b/>
+          <w:bCs/>
+          <w:color w:val="FF0000"/>
+        </w:rPr>
+      </w:pPr>
+      <w:r>
+        <w:rPr>
+          <w:rFonts w:ascii="Times New Roman" w:hAnsi="Times New Roman" w:cs="Times New Roman" w:hint="eastAsia"/>
+          <w:b/>
+          <w:bCs/>
+          <w:color w:val="FF0000"/>
+        </w:rPr>
+        <w:t>)</w:t>
+      </w:r>
+    </w:p>
+    <w:p>
+      <w:pPr>
+        <w:rPr>
+          <w:rFonts w:ascii="Times New Roman" w:hAnsi="Times New Roman" w:cs="Times New Roman"/>
+          <w:b/>
+          <w:bCs/>
+          <w:color w:val="FF0000"/>
+        </w:rPr>
+      </w:pPr>
+    </w:p>
+    <w:p>
+      <w:pPr>
+        <w:rPr>
+          <w:rFonts w:ascii="Times New Roman" w:hAnsi="Times New Roman" w:cs="Times New Roman" w:hint="eastAsia"/>
+          <w:b/>
+          <w:bCs/>
+          <w:color w:val="FF0000"/>
+        </w:rPr>
+      </w:pPr>
+      <w:r>
+        <w:rPr>
+          <w:rFonts w:ascii="Times New Roman" w:hAnsi="Times New Roman" w:cs="Times New Roman"/>
+          <w:b/>
+          <w:bCs/>
+          <w:color w:val="FF0000"/>
+        </w:rPr>
+        <w:t>Select @</w:t>
+      </w:r>
+      <w:proofErr w:type="spellStart"/>
+      <w:r>
+        <w:rPr>
+          <w:rFonts w:ascii="Times New Roman" w:hAnsi="Times New Roman" w:cs="Times New Roman"/>
+          <w:b/>
+          <w:bCs/>
+          <w:color w:val="FF0000"/>
+        </w:rPr>
+        <w:t>max_rentals</w:t>
+      </w:r>
+      <w:proofErr w:type="spellEnd"/>
+      <w:r>
+        <w:rPr>
+          <w:rFonts w:ascii="Times New Roman" w:hAnsi="Times New Roman" w:cs="Times New Roman"/>
+          <w:b/>
+          <w:bCs/>
+          <w:color w:val="FF0000"/>
+        </w:rPr>
+        <w:t xml:space="preserve">; </w:t>
+      </w:r>
+      <w:r>
+        <w:rPr>
+          <w:rFonts w:ascii="Times New Roman" w:hAnsi="Times New Roman" w:cs="Times New Roman"/>
+          <w:b/>
+          <w:bCs/>
+          <w:color w:val="FF0000"/>
+        </w:rPr>
+        <w:sym w:font="Wingdings" w:char="F0E0"/>
+      </w:r>
+      <w:r>
+        <w:rPr>
+          <w:rFonts w:ascii="Times New Roman" w:hAnsi="Times New Roman" w:cs="Times New Roman"/>
+          <w:b/>
+          <w:bCs/>
+          <w:color w:val="FF0000"/>
+        </w:rPr>
+        <w:sym w:font="Wingdings" w:char="F0E0"/>
+      </w:r>
+      <w:r>
+        <w:rPr>
+          <w:rFonts w:ascii="Times New Roman" w:hAnsi="Times New Roman" w:cs="Times New Roman"/>
+          <w:b/>
+          <w:bCs/>
+          <w:color w:val="FF0000"/>
+        </w:rPr>
+        <w:t xml:space="preserve"> </w:t>
+      </w:r>
+      <w:r>
+        <w:rPr>
+          <w:rFonts w:ascii="Times New Roman" w:hAnsi="Times New Roman" w:cs="Times New Roman"/>
+          <w:b/>
+          <w:bCs/>
+          <w:color w:val="FF0000"/>
+        </w:rPr>
+        <w:t xml:space="preserve">directly </w:t>
+      </w:r>
+      <w:r>
+        <w:rPr>
+          <w:rFonts w:ascii="Times New Roman" w:hAnsi="Times New Roman" w:cs="Times New Roman"/>
+          <w:b/>
+          <w:bCs/>
+          <w:color w:val="FF0000"/>
+        </w:rPr>
+        <w:t xml:space="preserve">return </w:t>
+      </w:r>
+      <w:r>
+        <w:rPr>
+          <w:rFonts w:ascii="Times New Roman" w:hAnsi="Times New Roman" w:cs="Times New Roman"/>
+          <w:b/>
+          <w:bCs/>
+          <w:color w:val="FF0000"/>
+        </w:rPr>
+        <w:t>the staff processed the most rentals, ‘set’ method only can present one value!</w:t>
+      </w:r>
+    </w:p>
+    <w:p>
+      <w:pPr>
+        <w:rPr>
+          <w:rFonts w:ascii="Times New Roman" w:hAnsi="Times New Roman" w:cs="Times New Roman" w:hint="eastAsia"/>
+          <w:b/>
+          <w:bCs/>
+          <w:color w:val="FF0000"/>
         </w:rPr>
       </w:pPr>
     </w:p>
@@ -1682,19 +3782,28 @@
           <w:numId w:val="4"/>
         </w:numPr>
         <w:rPr>
+          <w:rFonts w:ascii="Times New Roman" w:hAnsi="Times New Roman" w:cs="Times New Roman"/>
+          <w:b/>
+          <w:bCs/>
+        </w:rPr>
+      </w:pPr>
+      <w:r>
+        <w:rPr>
+          <w:rFonts w:ascii="Times New Roman" w:hAnsi="Times New Roman" w:cs="Times New Roman"/>
+          <w:b/>
+          <w:bCs/>
+        </w:rPr>
+        <w:t>Which customer paid the most rental in August?</w:t>
+      </w:r>
+    </w:p>
+    <w:p>
+      <w:pPr>
+        <w:rPr>
           <w:rFonts w:ascii="Times New Roman" w:hAnsi="Times New Roman" w:cs="Times New Roman" w:hint="eastAsia"/>
           <w:b/>
           <w:bCs/>
         </w:rPr>
       </w:pPr>
-      <w:r>
-        <w:rPr>
-          <w:rFonts w:ascii="Times New Roman" w:hAnsi="Times New Roman" w:cs="Times New Roman"/>
-          <w:b/>
-          <w:bCs/>
-        </w:rPr>
-        <w:t>Which customer paid the most rental in August?</w:t>
-      </w:r>
     </w:p>
     <w:p>
       <w:pPr>
@@ -1904,6 +4013,7 @@
         <w:rPr>
           <w:rFonts w:ascii="Times New Roman" w:hAnsi="Times New Roman" w:cs="Times New Roman"/>
         </w:rPr>
+        <w:lastRenderedPageBreak/>
         <w:t>order by count(</w:t>
       </w:r>
       <w:proofErr w:type="spellStart"/>
@@ -1926,7 +4036,695 @@
     <w:p>
       <w:pPr>
         <w:rPr>
+          <w:rFonts w:ascii="Times New Roman" w:hAnsi="Times New Roman" w:cs="Times New Roman"/>
+        </w:rPr>
+      </w:pPr>
+    </w:p>
+    <w:p>
+      <w:pPr>
+        <w:rPr>
+          <w:rFonts w:ascii="Times New Roman" w:hAnsi="Times New Roman" w:cs="Times New Roman"/>
+          <w:color w:val="FF0000"/>
+        </w:rPr>
+      </w:pPr>
+      <w:r>
+        <w:rPr>
+          <w:rFonts w:ascii="Times New Roman" w:hAnsi="Times New Roman" w:cs="Times New Roman"/>
+          <w:color w:val="FF0000"/>
+        </w:rPr>
+        <w:t>set @</w:t>
+      </w:r>
+      <w:proofErr w:type="spellStart"/>
+      <w:r>
+        <w:rPr>
+          <w:rFonts w:ascii="Times New Roman" w:hAnsi="Times New Roman" w:cs="Times New Roman"/>
+          <w:color w:val="FF0000"/>
+        </w:rPr>
+        <w:t>max_amount</w:t>
+      </w:r>
+      <w:proofErr w:type="spellEnd"/>
+      <w:r>
+        <w:rPr>
+          <w:rFonts w:ascii="Times New Roman" w:hAnsi="Times New Roman" w:cs="Times New Roman"/>
+          <w:color w:val="FF0000"/>
+        </w:rPr>
+        <w:t>=</w:t>
+      </w:r>
+    </w:p>
+    <w:p>
+      <w:pPr>
+        <w:rPr>
+          <w:rFonts w:ascii="Times New Roman" w:hAnsi="Times New Roman" w:cs="Times New Roman"/>
+          <w:color w:val="FF0000"/>
+        </w:rPr>
+      </w:pPr>
+      <w:r>
+        <w:rPr>
+          <w:rFonts w:ascii="Times New Roman" w:hAnsi="Times New Roman" w:cs="Times New Roman"/>
+          <w:color w:val="FF0000"/>
+        </w:rPr>
+        <w:t>(</w:t>
+      </w:r>
+    </w:p>
+    <w:p>
+      <w:pPr>
+        <w:rPr>
+          <w:rFonts w:ascii="Times New Roman" w:hAnsi="Times New Roman" w:cs="Times New Roman"/>
+          <w:color w:val="FF0000"/>
+        </w:rPr>
+      </w:pPr>
+      <w:r>
+        <w:rPr>
+          <w:rFonts w:ascii="Times New Roman" w:hAnsi="Times New Roman" w:cs="Times New Roman"/>
+          <w:color w:val="FF0000"/>
+        </w:rPr>
+        <w:t>select max(amount) from</w:t>
+      </w:r>
+    </w:p>
+    <w:p>
+      <w:pPr>
+        <w:rPr>
+          <w:rFonts w:ascii="Times New Roman" w:hAnsi="Times New Roman" w:cs="Times New Roman"/>
+          <w:color w:val="FF0000"/>
+        </w:rPr>
+      </w:pPr>
+      <w:r>
+        <w:rPr>
+          <w:rFonts w:ascii="Times New Roman" w:hAnsi="Times New Roman" w:cs="Times New Roman"/>
+          <w:color w:val="FF0000"/>
+        </w:rPr>
+        <w:t>(</w:t>
+      </w:r>
+    </w:p>
+    <w:p>
+      <w:pPr>
+        <w:rPr>
+          <w:rFonts w:ascii="Times New Roman" w:hAnsi="Times New Roman" w:cs="Times New Roman"/>
+          <w:color w:val="FF0000"/>
+        </w:rPr>
+      </w:pPr>
+      <w:r>
+        <w:rPr>
+          <w:rFonts w:ascii="Times New Roman" w:hAnsi="Times New Roman" w:cs="Times New Roman"/>
+          <w:color w:val="FF0000"/>
+        </w:rPr>
+        <w:t xml:space="preserve">SELECT </w:t>
+      </w:r>
+      <w:proofErr w:type="spellStart"/>
+      <w:proofErr w:type="gramStart"/>
+      <w:r>
+        <w:rPr>
+          <w:rFonts w:ascii="Times New Roman" w:hAnsi="Times New Roman" w:cs="Times New Roman"/>
+          <w:color w:val="FF0000"/>
+        </w:rPr>
+        <w:t>c.first</w:t>
+      </w:r>
+      <w:proofErr w:type="gramEnd"/>
+      <w:r>
+        <w:rPr>
+          <w:rFonts w:ascii="Times New Roman" w:hAnsi="Times New Roman" w:cs="Times New Roman"/>
+          <w:color w:val="FF0000"/>
+        </w:rPr>
+        <w:t>_name</w:t>
+      </w:r>
+      <w:proofErr w:type="spellEnd"/>
+      <w:r>
+        <w:rPr>
+          <w:rFonts w:ascii="Times New Roman" w:hAnsi="Times New Roman" w:cs="Times New Roman"/>
+          <w:color w:val="FF0000"/>
+        </w:rPr>
+        <w:t xml:space="preserve">, </w:t>
+      </w:r>
+      <w:proofErr w:type="spellStart"/>
+      <w:r>
+        <w:rPr>
+          <w:rFonts w:ascii="Times New Roman" w:hAnsi="Times New Roman" w:cs="Times New Roman"/>
+          <w:color w:val="FF0000"/>
+        </w:rPr>
+        <w:t>c.last_name</w:t>
+      </w:r>
+      <w:proofErr w:type="spellEnd"/>
+      <w:r>
+        <w:rPr>
+          <w:rFonts w:ascii="Times New Roman" w:hAnsi="Times New Roman" w:cs="Times New Roman"/>
+          <w:color w:val="FF0000"/>
+        </w:rPr>
+        <w:t xml:space="preserve">, count(distinct </w:t>
+      </w:r>
+      <w:proofErr w:type="spellStart"/>
+      <w:r>
+        <w:rPr>
+          <w:rFonts w:ascii="Times New Roman" w:hAnsi="Times New Roman" w:cs="Times New Roman"/>
+          <w:color w:val="FF0000"/>
+        </w:rPr>
+        <w:t>p.amount</w:t>
+      </w:r>
+      <w:proofErr w:type="spellEnd"/>
+      <w:r>
+        <w:rPr>
+          <w:rFonts w:ascii="Times New Roman" w:hAnsi="Times New Roman" w:cs="Times New Roman"/>
+          <w:color w:val="FF0000"/>
+        </w:rPr>
+        <w:t>) as amount</w:t>
+      </w:r>
+    </w:p>
+    <w:p>
+      <w:pPr>
+        <w:rPr>
+          <w:rFonts w:ascii="Times New Roman" w:hAnsi="Times New Roman" w:cs="Times New Roman"/>
+          <w:color w:val="FF0000"/>
+        </w:rPr>
+      </w:pPr>
+      <w:r>
+        <w:rPr>
+          <w:rFonts w:ascii="Times New Roman" w:hAnsi="Times New Roman" w:cs="Times New Roman"/>
+          <w:color w:val="FF0000"/>
+        </w:rPr>
+        <w:t xml:space="preserve">FROM </w:t>
+      </w:r>
+      <w:proofErr w:type="spellStart"/>
+      <w:proofErr w:type="gramStart"/>
+      <w:r>
+        <w:rPr>
+          <w:rFonts w:ascii="Times New Roman" w:hAnsi="Times New Roman" w:cs="Times New Roman"/>
+          <w:color w:val="FF0000"/>
+        </w:rPr>
+        <w:t>sakila.payment</w:t>
+      </w:r>
+      <w:proofErr w:type="spellEnd"/>
+      <w:proofErr w:type="gramEnd"/>
+      <w:r>
+        <w:rPr>
+          <w:rFonts w:ascii="Times New Roman" w:hAnsi="Times New Roman" w:cs="Times New Roman"/>
+          <w:color w:val="FF0000"/>
+        </w:rPr>
+        <w:t xml:space="preserve"> as p join </w:t>
+      </w:r>
+      <w:proofErr w:type="spellStart"/>
+      <w:r>
+        <w:rPr>
+          <w:rFonts w:ascii="Times New Roman" w:hAnsi="Times New Roman" w:cs="Times New Roman"/>
+          <w:color w:val="FF0000"/>
+        </w:rPr>
+        <w:t>sakila.customer</w:t>
+      </w:r>
+      <w:proofErr w:type="spellEnd"/>
+      <w:r>
+        <w:rPr>
+          <w:rFonts w:ascii="Times New Roman" w:hAnsi="Times New Roman" w:cs="Times New Roman"/>
+          <w:color w:val="FF0000"/>
+        </w:rPr>
+        <w:t xml:space="preserve"> as c on </w:t>
+      </w:r>
+      <w:proofErr w:type="spellStart"/>
+      <w:r>
+        <w:rPr>
+          <w:rFonts w:ascii="Times New Roman" w:hAnsi="Times New Roman" w:cs="Times New Roman"/>
+          <w:color w:val="FF0000"/>
+        </w:rPr>
+        <w:t>p.customer_id</w:t>
+      </w:r>
+      <w:proofErr w:type="spellEnd"/>
+      <w:r>
+        <w:rPr>
+          <w:rFonts w:ascii="Times New Roman" w:hAnsi="Times New Roman" w:cs="Times New Roman"/>
+          <w:color w:val="FF0000"/>
+        </w:rPr>
+        <w:t>=</w:t>
+      </w:r>
+      <w:proofErr w:type="spellStart"/>
+      <w:r>
+        <w:rPr>
+          <w:rFonts w:ascii="Times New Roman" w:hAnsi="Times New Roman" w:cs="Times New Roman"/>
+          <w:color w:val="FF0000"/>
+        </w:rPr>
+        <w:t>c.customer_id</w:t>
+      </w:r>
+      <w:proofErr w:type="spellEnd"/>
+    </w:p>
+    <w:p>
+      <w:pPr>
+        <w:rPr>
+          <w:rFonts w:ascii="Times New Roman" w:hAnsi="Times New Roman" w:cs="Times New Roman"/>
+          <w:color w:val="FF0000"/>
+        </w:rPr>
+      </w:pPr>
+      <w:proofErr w:type="gramStart"/>
+      <w:r>
+        <w:rPr>
+          <w:rFonts w:ascii="Times New Roman" w:hAnsi="Times New Roman" w:cs="Times New Roman"/>
+          <w:color w:val="FF0000"/>
+        </w:rPr>
+        <w:t>Where  month</w:t>
+      </w:r>
+      <w:proofErr w:type="gramEnd"/>
+      <w:r>
+        <w:rPr>
+          <w:rFonts w:ascii="Times New Roman" w:hAnsi="Times New Roman" w:cs="Times New Roman"/>
+          <w:color w:val="FF0000"/>
+        </w:rPr>
+        <w:t>(</w:t>
+      </w:r>
+      <w:proofErr w:type="spellStart"/>
+      <w:r>
+        <w:rPr>
+          <w:rFonts w:ascii="Times New Roman" w:hAnsi="Times New Roman" w:cs="Times New Roman"/>
+          <w:color w:val="FF0000"/>
+        </w:rPr>
+        <w:t>payment_date</w:t>
+      </w:r>
+      <w:proofErr w:type="spellEnd"/>
+      <w:r>
+        <w:rPr>
+          <w:rFonts w:ascii="Times New Roman" w:hAnsi="Times New Roman" w:cs="Times New Roman"/>
+          <w:color w:val="FF0000"/>
+        </w:rPr>
+        <w:t>) = 8</w:t>
+      </w:r>
+    </w:p>
+    <w:p>
+      <w:pPr>
+        <w:rPr>
+          <w:rFonts w:ascii="Times New Roman" w:hAnsi="Times New Roman" w:cs="Times New Roman"/>
+          <w:color w:val="FF0000"/>
+        </w:rPr>
+      </w:pPr>
+      <w:r>
+        <w:rPr>
+          <w:rFonts w:ascii="Times New Roman" w:hAnsi="Times New Roman" w:cs="Times New Roman"/>
+          <w:color w:val="FF0000"/>
+        </w:rPr>
+        <w:t xml:space="preserve">group by </w:t>
+      </w:r>
+      <w:proofErr w:type="spellStart"/>
+      <w:proofErr w:type="gramStart"/>
+      <w:r>
+        <w:rPr>
+          <w:rFonts w:ascii="Times New Roman" w:hAnsi="Times New Roman" w:cs="Times New Roman"/>
+          <w:color w:val="FF0000"/>
+        </w:rPr>
+        <w:t>p.customer</w:t>
+      </w:r>
+      <w:proofErr w:type="gramEnd"/>
+      <w:r>
+        <w:rPr>
+          <w:rFonts w:ascii="Times New Roman" w:hAnsi="Times New Roman" w:cs="Times New Roman"/>
+          <w:color w:val="FF0000"/>
+        </w:rPr>
+        <w:t>_id</w:t>
+      </w:r>
+      <w:proofErr w:type="spellEnd"/>
+    </w:p>
+    <w:p>
+      <w:pPr>
+        <w:rPr>
+          <w:rFonts w:ascii="Times New Roman" w:hAnsi="Times New Roman" w:cs="Times New Roman"/>
+          <w:color w:val="FF0000"/>
+        </w:rPr>
+      </w:pPr>
+      <w:r>
+        <w:rPr>
+          <w:rFonts w:ascii="Times New Roman" w:hAnsi="Times New Roman" w:cs="Times New Roman"/>
+          <w:color w:val="FF0000"/>
+        </w:rPr>
+        <w:t>order by 3 desc</w:t>
+      </w:r>
+    </w:p>
+    <w:p>
+      <w:pPr>
+        <w:rPr>
+          <w:rFonts w:ascii="Times New Roman" w:hAnsi="Times New Roman" w:cs="Times New Roman"/>
+          <w:color w:val="FF0000"/>
+        </w:rPr>
+      </w:pPr>
+      <w:proofErr w:type="gramStart"/>
+      <w:r>
+        <w:rPr>
+          <w:rFonts w:ascii="Times New Roman" w:hAnsi="Times New Roman" w:cs="Times New Roman"/>
+          <w:color w:val="FF0000"/>
+        </w:rPr>
+        <w:t>)temp</w:t>
+      </w:r>
+      <w:proofErr w:type="gramEnd"/>
+    </w:p>
+    <w:p>
+      <w:pPr>
+        <w:rPr>
+          <w:rFonts w:ascii="Times New Roman" w:hAnsi="Times New Roman" w:cs="Times New Roman"/>
+          <w:color w:val="FF0000"/>
+        </w:rPr>
+      </w:pPr>
+      <w:r>
+        <w:rPr>
+          <w:rFonts w:ascii="Times New Roman" w:hAnsi="Times New Roman" w:cs="Times New Roman"/>
+          <w:color w:val="FF0000"/>
+        </w:rPr>
+        <w:t>);</w:t>
+      </w:r>
+    </w:p>
+    <w:p>
+      <w:pPr>
+        <w:rPr>
+          <w:rFonts w:ascii="Times New Roman" w:hAnsi="Times New Roman" w:cs="Times New Roman"/>
+          <w:color w:val="FF0000"/>
+        </w:rPr>
+      </w:pPr>
+    </w:p>
+    <w:p>
+      <w:pPr>
+        <w:rPr>
+          <w:rFonts w:ascii="Times New Roman" w:hAnsi="Times New Roman" w:cs="Times New Roman"/>
+          <w:color w:val="FF0000"/>
+        </w:rPr>
+      </w:pPr>
+      <w:r>
+        <w:rPr>
+          <w:rFonts w:ascii="Times New Roman" w:hAnsi="Times New Roman" w:cs="Times New Roman"/>
+          <w:color w:val="FF0000"/>
+        </w:rPr>
+        <w:t xml:space="preserve">SELECT </w:t>
+      </w:r>
+      <w:proofErr w:type="spellStart"/>
+      <w:proofErr w:type="gramStart"/>
+      <w:r>
+        <w:rPr>
+          <w:rFonts w:ascii="Times New Roman" w:hAnsi="Times New Roman" w:cs="Times New Roman"/>
+          <w:color w:val="FF0000"/>
+        </w:rPr>
+        <w:t>c.first</w:t>
+      </w:r>
+      <w:proofErr w:type="gramEnd"/>
+      <w:r>
+        <w:rPr>
+          <w:rFonts w:ascii="Times New Roman" w:hAnsi="Times New Roman" w:cs="Times New Roman"/>
+          <w:color w:val="FF0000"/>
+        </w:rPr>
+        <w:t>_name</w:t>
+      </w:r>
+      <w:proofErr w:type="spellEnd"/>
+      <w:r>
+        <w:rPr>
+          <w:rFonts w:ascii="Times New Roman" w:hAnsi="Times New Roman" w:cs="Times New Roman"/>
+          <w:color w:val="FF0000"/>
+        </w:rPr>
+        <w:t xml:space="preserve">, </w:t>
+      </w:r>
+      <w:proofErr w:type="spellStart"/>
+      <w:r>
+        <w:rPr>
+          <w:rFonts w:ascii="Times New Roman" w:hAnsi="Times New Roman" w:cs="Times New Roman"/>
+          <w:color w:val="FF0000"/>
+        </w:rPr>
+        <w:t>c.last_name</w:t>
+      </w:r>
+      <w:proofErr w:type="spellEnd"/>
+      <w:r>
+        <w:rPr>
+          <w:rFonts w:ascii="Times New Roman" w:hAnsi="Times New Roman" w:cs="Times New Roman"/>
+          <w:color w:val="FF0000"/>
+        </w:rPr>
+        <w:t xml:space="preserve">, count(distinct </w:t>
+      </w:r>
+      <w:proofErr w:type="spellStart"/>
+      <w:r>
+        <w:rPr>
+          <w:rFonts w:ascii="Times New Roman" w:hAnsi="Times New Roman" w:cs="Times New Roman"/>
+          <w:color w:val="FF0000"/>
+        </w:rPr>
+        <w:t>p.amount</w:t>
+      </w:r>
+      <w:proofErr w:type="spellEnd"/>
+      <w:r>
+        <w:rPr>
+          <w:rFonts w:ascii="Times New Roman" w:hAnsi="Times New Roman" w:cs="Times New Roman"/>
+          <w:color w:val="FF0000"/>
+        </w:rPr>
+        <w:t>) as amount</w:t>
+      </w:r>
+    </w:p>
+    <w:p>
+      <w:pPr>
+        <w:rPr>
+          <w:rFonts w:ascii="Times New Roman" w:hAnsi="Times New Roman" w:cs="Times New Roman"/>
+          <w:color w:val="FF0000"/>
+        </w:rPr>
+      </w:pPr>
+      <w:r>
+        <w:rPr>
+          <w:rFonts w:ascii="Times New Roman" w:hAnsi="Times New Roman" w:cs="Times New Roman"/>
+          <w:color w:val="FF0000"/>
+        </w:rPr>
+        <w:t xml:space="preserve">FROM </w:t>
+      </w:r>
+      <w:proofErr w:type="spellStart"/>
+      <w:proofErr w:type="gramStart"/>
+      <w:r>
+        <w:rPr>
+          <w:rFonts w:ascii="Times New Roman" w:hAnsi="Times New Roman" w:cs="Times New Roman"/>
+          <w:color w:val="FF0000"/>
+        </w:rPr>
+        <w:t>sakila.payment</w:t>
+      </w:r>
+      <w:proofErr w:type="spellEnd"/>
+      <w:proofErr w:type="gramEnd"/>
+      <w:r>
+        <w:rPr>
+          <w:rFonts w:ascii="Times New Roman" w:hAnsi="Times New Roman" w:cs="Times New Roman"/>
+          <w:color w:val="FF0000"/>
+        </w:rPr>
+        <w:t xml:space="preserve"> as p </w:t>
+      </w:r>
+    </w:p>
+    <w:p>
+      <w:pPr>
+        <w:rPr>
+          <w:rFonts w:ascii="Times New Roman" w:hAnsi="Times New Roman" w:cs="Times New Roman"/>
+          <w:color w:val="FF0000"/>
+        </w:rPr>
+      </w:pPr>
+      <w:r>
+        <w:rPr>
+          <w:rFonts w:ascii="Times New Roman" w:hAnsi="Times New Roman" w:cs="Times New Roman"/>
+          <w:color w:val="FF0000"/>
+        </w:rPr>
+        <w:t xml:space="preserve">join </w:t>
+      </w:r>
+      <w:proofErr w:type="spellStart"/>
+      <w:proofErr w:type="gramStart"/>
+      <w:r>
+        <w:rPr>
+          <w:rFonts w:ascii="Times New Roman" w:hAnsi="Times New Roman" w:cs="Times New Roman"/>
+          <w:color w:val="FF0000"/>
+        </w:rPr>
+        <w:t>sakila.customer</w:t>
+      </w:r>
+      <w:proofErr w:type="spellEnd"/>
+      <w:proofErr w:type="gramEnd"/>
+      <w:r>
+        <w:rPr>
+          <w:rFonts w:ascii="Times New Roman" w:hAnsi="Times New Roman" w:cs="Times New Roman"/>
+          <w:color w:val="FF0000"/>
+        </w:rPr>
+        <w:t xml:space="preserve"> as c  </w:t>
+      </w:r>
+    </w:p>
+    <w:p>
+      <w:pPr>
+        <w:rPr>
+          <w:rFonts w:ascii="Times New Roman" w:hAnsi="Times New Roman" w:cs="Times New Roman"/>
+          <w:color w:val="FF0000"/>
+        </w:rPr>
+      </w:pPr>
+      <w:proofErr w:type="gramStart"/>
+      <w:r>
+        <w:rPr>
+          <w:rFonts w:ascii="Times New Roman" w:hAnsi="Times New Roman" w:cs="Times New Roman"/>
+          <w:color w:val="FF0000"/>
+        </w:rPr>
+        <w:t xml:space="preserve">on  </w:t>
+      </w:r>
+      <w:proofErr w:type="spellStart"/>
+      <w:r>
+        <w:rPr>
+          <w:rFonts w:ascii="Times New Roman" w:hAnsi="Times New Roman" w:cs="Times New Roman"/>
+          <w:color w:val="FF0000"/>
+        </w:rPr>
+        <w:t>p</w:t>
+      </w:r>
+      <w:proofErr w:type="gramEnd"/>
+      <w:r>
+        <w:rPr>
+          <w:rFonts w:ascii="Times New Roman" w:hAnsi="Times New Roman" w:cs="Times New Roman"/>
+          <w:color w:val="FF0000"/>
+        </w:rPr>
+        <w:t>.customer_id</w:t>
+      </w:r>
+      <w:proofErr w:type="spellEnd"/>
+      <w:r>
+        <w:rPr>
+          <w:rFonts w:ascii="Times New Roman" w:hAnsi="Times New Roman" w:cs="Times New Roman"/>
+          <w:color w:val="FF0000"/>
+        </w:rPr>
+        <w:t>=</w:t>
+      </w:r>
+      <w:proofErr w:type="spellStart"/>
+      <w:r>
+        <w:rPr>
+          <w:rFonts w:ascii="Times New Roman" w:hAnsi="Times New Roman" w:cs="Times New Roman"/>
+          <w:color w:val="FF0000"/>
+        </w:rPr>
+        <w:t>c.customer_id</w:t>
+      </w:r>
+      <w:proofErr w:type="spellEnd"/>
+    </w:p>
+    <w:p>
+      <w:pPr>
+        <w:rPr>
+          <w:rFonts w:ascii="Times New Roman" w:hAnsi="Times New Roman" w:cs="Times New Roman"/>
+          <w:color w:val="FF0000"/>
+        </w:rPr>
+      </w:pPr>
+      <w:proofErr w:type="gramStart"/>
+      <w:r>
+        <w:rPr>
+          <w:rFonts w:ascii="Times New Roman" w:hAnsi="Times New Roman" w:cs="Times New Roman"/>
+          <w:color w:val="FF0000"/>
+        </w:rPr>
+        <w:t>Where  month</w:t>
+      </w:r>
+      <w:proofErr w:type="gramEnd"/>
+      <w:r>
+        <w:rPr>
+          <w:rFonts w:ascii="Times New Roman" w:hAnsi="Times New Roman" w:cs="Times New Roman"/>
+          <w:color w:val="FF0000"/>
+        </w:rPr>
+        <w:t>(</w:t>
+      </w:r>
+      <w:proofErr w:type="spellStart"/>
+      <w:r>
+        <w:rPr>
+          <w:rFonts w:ascii="Times New Roman" w:hAnsi="Times New Roman" w:cs="Times New Roman"/>
+          <w:color w:val="FF0000"/>
+        </w:rPr>
+        <w:t>payment_date</w:t>
+      </w:r>
+      <w:proofErr w:type="spellEnd"/>
+      <w:r>
+        <w:rPr>
+          <w:rFonts w:ascii="Times New Roman" w:hAnsi="Times New Roman" w:cs="Times New Roman"/>
+          <w:color w:val="FF0000"/>
+        </w:rPr>
+        <w:t xml:space="preserve">) = 8 </w:t>
+      </w:r>
+    </w:p>
+    <w:p>
+      <w:pPr>
+        <w:rPr>
+          <w:rFonts w:ascii="Times New Roman" w:hAnsi="Times New Roman" w:cs="Times New Roman"/>
+          <w:color w:val="FF0000"/>
+        </w:rPr>
+      </w:pPr>
+      <w:r>
+        <w:rPr>
+          <w:rFonts w:ascii="Times New Roman" w:hAnsi="Times New Roman" w:cs="Times New Roman"/>
+          <w:color w:val="FF0000"/>
+        </w:rPr>
+        <w:t xml:space="preserve">group by </w:t>
+      </w:r>
+      <w:proofErr w:type="spellStart"/>
+      <w:proofErr w:type="gramStart"/>
+      <w:r>
+        <w:rPr>
+          <w:rFonts w:ascii="Times New Roman" w:hAnsi="Times New Roman" w:cs="Times New Roman"/>
+          <w:color w:val="FF0000"/>
+        </w:rPr>
+        <w:t>p.customer</w:t>
+      </w:r>
+      <w:proofErr w:type="gramEnd"/>
+      <w:r>
+        <w:rPr>
+          <w:rFonts w:ascii="Times New Roman" w:hAnsi="Times New Roman" w:cs="Times New Roman"/>
+          <w:color w:val="FF0000"/>
+        </w:rPr>
+        <w:t>_id</w:t>
+      </w:r>
+      <w:proofErr w:type="spellEnd"/>
+    </w:p>
+    <w:p>
+      <w:pPr>
+        <w:rPr>
+          <w:rFonts w:ascii="Times New Roman" w:hAnsi="Times New Roman" w:cs="Times New Roman"/>
+          <w:color w:val="FF0000"/>
+        </w:rPr>
+      </w:pPr>
+      <w:r>
+        <w:rPr>
+          <w:rFonts w:ascii="Times New Roman" w:hAnsi="Times New Roman" w:cs="Times New Roman"/>
+          <w:color w:val="FF0000"/>
+        </w:rPr>
+        <w:t xml:space="preserve">having </w:t>
+      </w:r>
+      <w:proofErr w:type="gramStart"/>
+      <w:r>
+        <w:rPr>
+          <w:rFonts w:ascii="Times New Roman" w:hAnsi="Times New Roman" w:cs="Times New Roman"/>
+          <w:color w:val="FF0000"/>
+        </w:rPr>
+        <w:t>count(</w:t>
+      </w:r>
+      <w:proofErr w:type="gramEnd"/>
+      <w:r>
+        <w:rPr>
+          <w:rFonts w:ascii="Times New Roman" w:hAnsi="Times New Roman" w:cs="Times New Roman"/>
+          <w:color w:val="FF0000"/>
+        </w:rPr>
+        <w:t xml:space="preserve">distinct </w:t>
+      </w:r>
+      <w:proofErr w:type="spellStart"/>
+      <w:r>
+        <w:rPr>
+          <w:rFonts w:ascii="Times New Roman" w:hAnsi="Times New Roman" w:cs="Times New Roman"/>
+          <w:color w:val="FF0000"/>
+        </w:rPr>
+        <w:t>p.amount</w:t>
+      </w:r>
+      <w:proofErr w:type="spellEnd"/>
+      <w:r>
+        <w:rPr>
+          <w:rFonts w:ascii="Times New Roman" w:hAnsi="Times New Roman" w:cs="Times New Roman"/>
+          <w:color w:val="FF0000"/>
+        </w:rPr>
+        <w:t>)=@</w:t>
+      </w:r>
+      <w:proofErr w:type="spellStart"/>
+      <w:r>
+        <w:rPr>
+          <w:rFonts w:ascii="Times New Roman" w:hAnsi="Times New Roman" w:cs="Times New Roman"/>
+          <w:color w:val="FF0000"/>
+        </w:rPr>
+        <w:t>max_amount</w:t>
+      </w:r>
+      <w:proofErr w:type="spellEnd"/>
+    </w:p>
+    <w:p>
+      <w:pPr>
+        <w:rPr>
           <w:rFonts w:ascii="Times New Roman" w:hAnsi="Times New Roman" w:cs="Times New Roman" w:hint="eastAsia"/>
+          <w:color w:val="FF0000"/>
+        </w:rPr>
+      </w:pPr>
+      <w:r>
+        <w:rPr>
+          <w:rFonts w:ascii="Times New Roman" w:hAnsi="Times New Roman" w:cs="Times New Roman"/>
+          <w:color w:val="FF0000"/>
+        </w:rPr>
+        <w:t>order by 3 desc;</w:t>
+      </w:r>
+    </w:p>
+    <w:p>
+      <w:pPr>
+        <w:rPr>
+          <w:rFonts w:ascii="Times New Roman" w:hAnsi="Times New Roman" w:cs="Times New Roman"/>
         </w:rPr>
       </w:pPr>
     </w:p>
@@ -2036,6 +4834,44 @@
     </w:sectPr>
   </w:body>
 </w:document>
+</file>
+
+<file path=word/endnotes.xml><?xml version="1.0" encoding="utf-8"?>
+<w:endnotes xmlns:wpc="http://schemas.microsoft.com/office/word/2010/wordprocessingCanvas" xmlns:cx="http://schemas.microsoft.com/office/drawing/2014/chartex" xmlns:cx1="http://schemas.microsoft.com/office/drawing/2015/9/8/chartex" xmlns:cx2="http://schemas.microsoft.com/office/drawing/2015/10/21/chartex" xmlns:cx3="http://schemas.microsoft.com/office/drawing/2016/5/9/chartex" xmlns:cx4="http://schemas.microsoft.com/office/drawing/2016/5/10/chartex" xmlns:cx5="http://schemas.microsoft.com/office/drawing/2016/5/11/chartex" xmlns:cx6="http://schemas.microsoft.com/office/drawing/2016/5/12/chartex" xmlns:cx7="http://schemas.microsoft.com/office/drawing/2016/5/13/chartex" xmlns:cx8="http://schemas.microsoft.com/office/drawing/2016/5/14/chartex" xmlns:mc="http://schemas.openxmlformats.org/markup-compatibility/2006" xmlns:aink="http://schemas.microsoft.com/office/drawing/2016/ink" xmlns:am3d="http://schemas.microsoft.com/office/drawing/2017/model3d" xmlns:o="urn:schemas-microsoft-com:office:office" xmlns:r="http://schemas.openxmlformats.org/officeDocument/2006/relationships" xmlns:m="http://schemas.openxmlformats.org/officeDocument/2006/math" xmlns:v="urn:schemas-microsoft-com:vml" xmlns:wp14="http://schemas.microsoft.com/office/word/2010/wordprocessingDrawing" xmlns:wp="http://schemas.openxmlformats.org/drawingml/2006/wordprocessingDrawing" xmlns:w10="urn:schemas-microsoft-com:office:word" xmlns:w="http://schemas.openxmlformats.org/wordprocessingml/2006/main" xmlns:w14="http://schemas.microsoft.com/office/word/2010/wordml" xmlns:w15="http://schemas.microsoft.com/office/word/2012/wordml" xmlns:w16cid="http://schemas.microsoft.com/office/word/2016/wordml/cid" xmlns:w16se="http://schemas.microsoft.com/office/word/2015/wordml/symex" xmlns:wpg="http://schemas.microsoft.com/office/word/2010/wordprocessingGroup" xmlns:wpi="http://schemas.microsoft.com/office/word/2010/wordprocessingInk" xmlns:wne="http://schemas.microsoft.com/office/word/2006/wordml" xmlns:wps="http://schemas.microsoft.com/office/word/2010/wordprocessingShape" mc:Ignorable="w14 w15 w16se w16cid wp14">
+  <w:endnote w:type="separator" w:id="-1">
+    <w:p>
+      <w:r>
+        <w:separator/>
+      </w:r>
+    </w:p>
+  </w:endnote>
+  <w:endnote w:type="continuationSeparator" w:id="0">
+    <w:p>
+      <w:r>
+        <w:continuationSeparator/>
+      </w:r>
+    </w:p>
+  </w:endnote>
+</w:endnotes>
+</file>
+
+<file path=word/footnotes.xml><?xml version="1.0" encoding="utf-8"?>
+<w:footnotes xmlns:wpc="http://schemas.microsoft.com/office/word/2010/wordprocessingCanvas" xmlns:cx="http://schemas.microsoft.com/office/drawing/2014/chartex" xmlns:cx1="http://schemas.microsoft.com/office/drawing/2015/9/8/chartex" xmlns:cx2="http://schemas.microsoft.com/office/drawing/2015/10/21/chartex" xmlns:cx3="http://schemas.microsoft.com/office/drawing/2016/5/9/chartex" xmlns:cx4="http://schemas.microsoft.com/office/drawing/2016/5/10/chartex" xmlns:cx5="http://schemas.microsoft.com/office/drawing/2016/5/11/chartex" xmlns:cx6="http://schemas.microsoft.com/office/drawing/2016/5/12/chartex" xmlns:cx7="http://schemas.microsoft.com/office/drawing/2016/5/13/chartex" xmlns:cx8="http://schemas.microsoft.com/office/drawing/2016/5/14/chartex" xmlns:mc="http://schemas.openxmlformats.org/markup-compatibility/2006" xmlns:aink="http://schemas.microsoft.com/office/drawing/2016/ink" xmlns:am3d="http://schemas.microsoft.com/office/drawing/2017/model3d" xmlns:o="urn:schemas-microsoft-com:office:office" xmlns:r="http://schemas.openxmlformats.org/officeDocument/2006/relationships" xmlns:m="http://schemas.openxmlformats.org/officeDocument/2006/math" xmlns:v="urn:schemas-microsoft-com:vml" xmlns:wp14="http://schemas.microsoft.com/office/word/2010/wordprocessingDrawing" xmlns:wp="http://schemas.openxmlformats.org/drawingml/2006/wordprocessingDrawing" xmlns:w10="urn:schemas-microsoft-com:office:word" xmlns:w="http://schemas.openxmlformats.org/wordprocessingml/2006/main" xmlns:w14="http://schemas.microsoft.com/office/word/2010/wordml" xmlns:w15="http://schemas.microsoft.com/office/word/2012/wordml" xmlns:w16cid="http://schemas.microsoft.com/office/word/2016/wordml/cid" xmlns:w16se="http://schemas.microsoft.com/office/word/2015/wordml/symex" xmlns:wpg="http://schemas.microsoft.com/office/word/2010/wordprocessingGroup" xmlns:wpi="http://schemas.microsoft.com/office/word/2010/wordprocessingInk" xmlns:wne="http://schemas.microsoft.com/office/word/2006/wordml" xmlns:wps="http://schemas.microsoft.com/office/word/2010/wordprocessingShape" mc:Ignorable="w14 w15 w16se w16cid wp14">
+  <w:footnote w:type="separator" w:id="-1">
+    <w:p>
+      <w:r>
+        <w:separator/>
+      </w:r>
+    </w:p>
+  </w:footnote>
+  <w:footnote w:type="continuationSeparator" w:id="0">
+    <w:p>
+      <w:r>
+        <w:continuationSeparator/>
+      </w:r>
+    </w:p>
+  </w:footnote>
+</w:footnotes>
 </file>
 
 <file path=word/numbering.xml><?xml version="1.0" encoding="utf-8"?>
@@ -2968,6 +5804,71 @@
       <w:ind w:firstLineChars="200" w:firstLine="420"/>
     </w:pPr>
   </w:style>
+  <w:style w:type="paragraph" w:styleId="a5">
+    <w:name w:val="header"/>
+    <w:basedOn w:val="a"/>
+    <w:link w:val="a6"/>
+    <w:uiPriority w:val="99"/>
+    <w:unhideWhenUsed/>
+    <w:rsid w:val="00A843FF"/>
+    <w:pPr>
+      <w:pBdr>
+        <w:bottom w:val="single" w:sz="6" w:space="1" w:color="auto"/>
+      </w:pBdr>
+      <w:tabs>
+        <w:tab w:val="center" w:pos="4153"/>
+        <w:tab w:val="right" w:pos="8306"/>
+      </w:tabs>
+      <w:snapToGrid w:val="0"/>
+      <w:jc w:val="center"/>
+    </w:pPr>
+    <w:rPr>
+      <w:sz w:val="18"/>
+      <w:szCs w:val="18"/>
+    </w:rPr>
+  </w:style>
+  <w:style w:type="character" w:customStyle="1" w:styleId="a6">
+    <w:name w:val="页眉 字符"/>
+    <w:basedOn w:val="a0"/>
+    <w:link w:val="a5"/>
+    <w:uiPriority w:val="99"/>
+    <w:rsid w:val="00A843FF"/>
+    <w:rPr>
+      <w:sz w:val="18"/>
+      <w:szCs w:val="18"/>
+    </w:rPr>
+  </w:style>
+  <w:style w:type="paragraph" w:styleId="a7">
+    <w:name w:val="footer"/>
+    <w:basedOn w:val="a"/>
+    <w:link w:val="a8"/>
+    <w:uiPriority w:val="99"/>
+    <w:unhideWhenUsed/>
+    <w:rsid w:val="00A843FF"/>
+    <w:pPr>
+      <w:tabs>
+        <w:tab w:val="center" w:pos="4153"/>
+        <w:tab w:val="right" w:pos="8306"/>
+      </w:tabs>
+      <w:snapToGrid w:val="0"/>
+      <w:jc w:val="left"/>
+    </w:pPr>
+    <w:rPr>
+      <w:sz w:val="18"/>
+      <w:szCs w:val="18"/>
+    </w:rPr>
+  </w:style>
+  <w:style w:type="character" w:customStyle="1" w:styleId="a8">
+    <w:name w:val="页脚 字符"/>
+    <w:basedOn w:val="a0"/>
+    <w:link w:val="a7"/>
+    <w:uiPriority w:val="99"/>
+    <w:rsid w:val="00A843FF"/>
+    <w:rPr>
+      <w:sz w:val="18"/>
+      <w:szCs w:val="18"/>
+    </w:rPr>
+  </w:style>
 </w:styles>
 </file>
 

</xml_diff>